<commit_message>
Att FrontEnd e Bug register
</commit_message>
<xml_diff>
--- a/Documentação/Documentação PI CafeTech 4º Semestre.docx
+++ b/Documentação/Documentação PI CafeTech 4º Semestre.docx
@@ -309,7 +309,15 @@
           <w:sz w:val="24"/>
           <w:szCs w:val="24"/>
         </w:rPr>
-        <w:t>ryan F</w:t>
+        <w:t xml:space="preserve">ryan </w:t>
+      </w:r>
+      <w:proofErr w:type="spellStart"/>
+      <w:r>
+        <w:rPr>
+          <w:sz w:val="24"/>
+          <w:szCs w:val="24"/>
+        </w:rPr>
+        <w:t>F</w:t>
       </w:r>
       <w:r>
         <w:rPr>
@@ -318,6 +326,7 @@
         </w:rPr>
         <w:t>rizzarin</w:t>
       </w:r>
+      <w:proofErr w:type="spellEnd"/>
     </w:p>
     <w:p>
       <w:pPr>
@@ -422,6 +431,7 @@
         </w:rPr>
         <w:t xml:space="preserve">Sistema: </w:t>
       </w:r>
+      <w:proofErr w:type="spellStart"/>
       <w:r>
         <w:rPr>
           <w:b/>
@@ -431,6 +441,7 @@
         </w:rPr>
         <w:t>CafeTech</w:t>
       </w:r>
+      <w:proofErr w:type="spellEnd"/>
       <w:r>
         <w:rPr>
           <w:b/>
@@ -1114,7 +1125,7 @@
         <w:rPr>
           <w:noProof/>
         </w:rPr>
-        <w:instrText xml:space="preserve"> PAGEREF _Toc179402285 \h </w:instrText>
+        <w:instrText xml:space="preserve"> PAGEREF _Toc183558503 \h </w:instrText>
       </w:r>
       <w:r>
         <w:rPr>
@@ -1195,7 +1206,7 @@
         <w:rPr>
           <w:noProof/>
         </w:rPr>
-        <w:instrText xml:space="preserve"> PAGEREF _Toc179402286 \h </w:instrText>
+        <w:instrText xml:space="preserve"> PAGEREF _Toc183558504 \h </w:instrText>
       </w:r>
       <w:r>
         <w:rPr>
@@ -1276,7 +1287,7 @@
         <w:rPr>
           <w:noProof/>
         </w:rPr>
-        <w:instrText xml:space="preserve"> PAGEREF _Toc179402287 \h </w:instrText>
+        <w:instrText xml:space="preserve"> PAGEREF _Toc183558505 \h </w:instrText>
       </w:r>
       <w:r>
         <w:rPr>
@@ -1357,7 +1368,7 @@
         <w:rPr>
           <w:noProof/>
         </w:rPr>
-        <w:instrText xml:space="preserve"> PAGEREF _Toc179402288 \h </w:instrText>
+        <w:instrText xml:space="preserve"> PAGEREF _Toc183558506 \h </w:instrText>
       </w:r>
       <w:r>
         <w:rPr>
@@ -1438,7 +1449,7 @@
         <w:rPr>
           <w:noProof/>
         </w:rPr>
-        <w:instrText xml:space="preserve"> PAGEREF _Toc179402289 \h </w:instrText>
+        <w:instrText xml:space="preserve"> PAGEREF _Toc183558507 \h </w:instrText>
       </w:r>
       <w:r>
         <w:rPr>
@@ -1519,7 +1530,7 @@
         <w:rPr>
           <w:noProof/>
         </w:rPr>
-        <w:instrText xml:space="preserve"> PAGEREF _Toc179402290 \h </w:instrText>
+        <w:instrText xml:space="preserve"> PAGEREF _Toc183558508 \h </w:instrText>
       </w:r>
       <w:r>
         <w:rPr>
@@ -1600,7 +1611,7 @@
         <w:rPr>
           <w:noProof/>
         </w:rPr>
-        <w:instrText xml:space="preserve"> PAGEREF _Toc179402291 \h </w:instrText>
+        <w:instrText xml:space="preserve"> PAGEREF _Toc183558509 \h </w:instrText>
       </w:r>
       <w:r>
         <w:rPr>
@@ -1681,7 +1692,7 @@
         <w:rPr>
           <w:noProof/>
         </w:rPr>
-        <w:instrText xml:space="preserve"> PAGEREF _Toc179402292 \h </w:instrText>
+        <w:instrText xml:space="preserve"> PAGEREF _Toc183558510 \h </w:instrText>
       </w:r>
       <w:r>
         <w:rPr>
@@ -1762,7 +1773,7 @@
         <w:rPr>
           <w:noProof/>
         </w:rPr>
-        <w:instrText xml:space="preserve"> PAGEREF _Toc179402293 \h </w:instrText>
+        <w:instrText xml:space="preserve"> PAGEREF _Toc183558511 \h </w:instrText>
       </w:r>
       <w:r>
         <w:rPr>
@@ -1843,7 +1854,7 @@
         <w:rPr>
           <w:noProof/>
         </w:rPr>
-        <w:instrText xml:space="preserve"> PAGEREF _Toc179402294 \h </w:instrText>
+        <w:instrText xml:space="preserve"> PAGEREF _Toc183558512 \h </w:instrText>
       </w:r>
       <w:r>
         <w:rPr>
@@ -1888,7 +1899,6 @@
       <w:r>
         <w:rPr>
           <w:noProof/>
-          <w:color w:val="FF0000"/>
         </w:rPr>
         <w:t>11.</w:t>
       </w:r>
@@ -1906,9 +1916,8 @@
       <w:r>
         <w:rPr>
           <w:noProof/>
-          <w:color w:val="FF0000"/>
-        </w:rPr>
-        <w:t>Escopo do sistema</w:t>
+        </w:rPr>
+        <w:t>Paleta de cores da aplicação</w:t>
       </w:r>
       <w:r>
         <w:rPr>
@@ -1926,7 +1935,7 @@
         <w:rPr>
           <w:noProof/>
         </w:rPr>
-        <w:instrText xml:space="preserve"> PAGEREF _Toc179402295 \h </w:instrText>
+        <w:instrText xml:space="preserve"> PAGEREF _Toc183558513 \h </w:instrText>
       </w:r>
       <w:r>
         <w:rPr>
@@ -1989,7 +1998,7 @@
         <w:rPr>
           <w:noProof/>
         </w:rPr>
-        <w:t>Paleta de cores da aplicação</w:t>
+        <w:t>Diagrama de caso de uso</w:t>
       </w:r>
       <w:r>
         <w:rPr>
@@ -2007,7 +2016,7 @@
         <w:rPr>
           <w:noProof/>
         </w:rPr>
-        <w:instrText xml:space="preserve"> PAGEREF _Toc179402296 \h </w:instrText>
+        <w:instrText xml:space="preserve"> PAGEREF _Toc183558514 \h </w:instrText>
       </w:r>
       <w:r>
         <w:rPr>
@@ -2024,7 +2033,7 @@
         <w:rPr>
           <w:noProof/>
         </w:rPr>
-        <w:t>9</w:t>
+        <w:t>11</w:t>
       </w:r>
       <w:r>
         <w:rPr>
@@ -2070,7 +2079,7 @@
         <w:rPr>
           <w:noProof/>
         </w:rPr>
-        <w:t>Diagrama de caso de uso</w:t>
+        <w:t>Diagrama de classe</w:t>
       </w:r>
       <w:r>
         <w:rPr>
@@ -2088,7 +2097,7 @@
         <w:rPr>
           <w:noProof/>
         </w:rPr>
-        <w:instrText xml:space="preserve"> PAGEREF _Toc179402297 \h </w:instrText>
+        <w:instrText xml:space="preserve"> PAGEREF _Toc183558515 \h </w:instrText>
       </w:r>
       <w:r>
         <w:rPr>
@@ -2151,7 +2160,7 @@
         <w:rPr>
           <w:noProof/>
         </w:rPr>
-        <w:t>Diagrama de classe</w:t>
+        <w:t>Business Model Canvas</w:t>
       </w:r>
       <w:r>
         <w:rPr>
@@ -2169,7 +2178,7 @@
         <w:rPr>
           <w:noProof/>
         </w:rPr>
-        <w:instrText xml:space="preserve"> PAGEREF _Toc179402298 \h </w:instrText>
+        <w:instrText xml:space="preserve"> PAGEREF _Toc183558516 \h </w:instrText>
       </w:r>
       <w:r>
         <w:rPr>
@@ -2232,7 +2241,7 @@
         <w:rPr>
           <w:noProof/>
         </w:rPr>
-        <w:t>Business Model Canvas</w:t>
+        <w:t>Protótipos do Sistema – Figma</w:t>
       </w:r>
       <w:r>
         <w:rPr>
@@ -2250,88 +2259,7 @@
         <w:rPr>
           <w:noProof/>
         </w:rPr>
-        <w:instrText xml:space="preserve"> PAGEREF _Toc179402299 \h </w:instrText>
-      </w:r>
-      <w:r>
-        <w:rPr>
-          <w:noProof/>
-        </w:rPr>
-      </w:r>
-      <w:r>
-        <w:rPr>
-          <w:noProof/>
-        </w:rPr>
-        <w:fldChar w:fldCharType="separate"/>
-      </w:r>
-      <w:r>
-        <w:rPr>
-          <w:noProof/>
-        </w:rPr>
-        <w:t>11</w:t>
-      </w:r>
-      <w:r>
-        <w:rPr>
-          <w:noProof/>
-        </w:rPr>
-        <w:fldChar w:fldCharType="end"/>
-      </w:r>
-    </w:p>
-    <w:p>
-      <w:pPr>
-        <w:pStyle w:val="Sumrio1"/>
-        <w:tabs>
-          <w:tab w:val="left" w:pos="720"/>
-          <w:tab w:val="right" w:leader="dot" w:pos="9064"/>
-        </w:tabs>
-        <w:rPr>
-          <w:rFonts w:asciiTheme="minorHAnsi" w:eastAsiaTheme="minorEastAsia" w:hAnsiTheme="minorHAnsi" w:cstheme="minorBidi"/>
-          <w:noProof/>
-          <w:kern w:val="2"/>
-          <w:sz w:val="24"/>
-          <w:szCs w:val="24"/>
-          <w14:ligatures w14:val="standardContextual"/>
-        </w:rPr>
-      </w:pPr>
-      <w:r>
-        <w:rPr>
-          <w:noProof/>
-        </w:rPr>
-        <w:t>16.</w:t>
-      </w:r>
-      <w:r>
-        <w:rPr>
-          <w:rFonts w:asciiTheme="minorHAnsi" w:eastAsiaTheme="minorEastAsia" w:hAnsiTheme="minorHAnsi" w:cstheme="minorBidi"/>
-          <w:noProof/>
-          <w:kern w:val="2"/>
-          <w:sz w:val="24"/>
-          <w:szCs w:val="24"/>
-          <w14:ligatures w14:val="standardContextual"/>
-        </w:rPr>
-        <w:tab/>
-      </w:r>
-      <w:r>
-        <w:rPr>
-          <w:noProof/>
-        </w:rPr>
-        <w:t>Protótipos do Sistema – Figma</w:t>
-      </w:r>
-      <w:r>
-        <w:rPr>
-          <w:noProof/>
-        </w:rPr>
-        <w:tab/>
-      </w:r>
-      <w:r>
-        <w:rPr>
-          <w:noProof/>
-        </w:rPr>
-        <w:fldChar w:fldCharType="begin"/>
-      </w:r>
-      <w:r>
-        <w:rPr>
-          <w:noProof/>
-        </w:rPr>
-        <w:instrText xml:space="preserve"> PAGEREF _Toc179402300 \h </w:instrText>
+        <w:instrText xml:space="preserve"> PAGEREF _Toc183558517 \h </w:instrText>
       </w:r>
       <w:r>
         <w:rPr>
@@ -2590,7 +2518,7 @@
         </w:numPr>
       </w:pPr>
       <w:bookmarkStart w:id="1" w:name="_Toc176979445"/>
-      <w:bookmarkStart w:id="2" w:name="_Toc179402285"/>
+      <w:bookmarkStart w:id="2" w:name="_Toc183558503"/>
       <w:r>
         <w:lastRenderedPageBreak/>
         <w:t>Visão Geral</w:t>
@@ -2609,13 +2537,59 @@
           <w:szCs w:val="24"/>
         </w:rPr>
       </w:pPr>
-      <w:r>
-        <w:rPr>
-          <w:bCs/>
-          <w:sz w:val="24"/>
-          <w:szCs w:val="24"/>
-        </w:rPr>
-        <w:t>Cafetech é uma plataforma online de um clube de café, que oferece aos membros a possibilidade de controle de adimplência via QRCode, integração com redes sociais, sorteios mensais baseados em pontos acumulados e um chatbot para interações e consultas dos membros.</w:t>
+      <w:proofErr w:type="spellStart"/>
+      <w:r>
+        <w:rPr>
+          <w:bCs/>
+          <w:sz w:val="24"/>
+          <w:szCs w:val="24"/>
+        </w:rPr>
+        <w:t>Cafetech</w:t>
+      </w:r>
+      <w:proofErr w:type="spellEnd"/>
+      <w:r>
+        <w:rPr>
+          <w:bCs/>
+          <w:sz w:val="24"/>
+          <w:szCs w:val="24"/>
+        </w:rPr>
+        <w:t xml:space="preserve"> é uma plataforma online de um clube de café, que oferece aos membros a possibilidade de controle de adimplência via </w:t>
+      </w:r>
+      <w:proofErr w:type="spellStart"/>
+      <w:r>
+        <w:rPr>
+          <w:bCs/>
+          <w:sz w:val="24"/>
+          <w:szCs w:val="24"/>
+        </w:rPr>
+        <w:t>QRCode</w:t>
+      </w:r>
+      <w:proofErr w:type="spellEnd"/>
+      <w:r>
+        <w:rPr>
+          <w:bCs/>
+          <w:sz w:val="24"/>
+          <w:szCs w:val="24"/>
+        </w:rPr>
+        <w:t xml:space="preserve">, integração com redes sociais, sorteios mensais baseados em pontos acumulados e um </w:t>
+      </w:r>
+      <w:proofErr w:type="spellStart"/>
+      <w:r>
+        <w:rPr>
+          <w:bCs/>
+          <w:sz w:val="24"/>
+          <w:szCs w:val="24"/>
+        </w:rPr>
+        <w:t>chatbot</w:t>
+      </w:r>
+      <w:proofErr w:type="spellEnd"/>
+      <w:r>
+        <w:rPr>
+          <w:bCs/>
+          <w:sz w:val="24"/>
+          <w:szCs w:val="24"/>
+        </w:rPr>
+        <w:t xml:space="preserve"> para interações e consultas dos membros.</w:t>
       </w:r>
     </w:p>
     <w:p>
@@ -2723,8 +2697,18 @@
           <w:sz w:val="24"/>
           <w:szCs w:val="24"/>
         </w:rPr>
-        <w:t>Controle de adimplência de membros via QRCode</w:t>
-      </w:r>
+        <w:t xml:space="preserve">Controle de adimplência de membros via </w:t>
+      </w:r>
+      <w:proofErr w:type="spellStart"/>
+      <w:r>
+        <w:rPr>
+          <w:bCs/>
+          <w:sz w:val="24"/>
+          <w:szCs w:val="24"/>
+        </w:rPr>
+        <w:t>QRCode</w:t>
+      </w:r>
+      <w:proofErr w:type="spellEnd"/>
     </w:p>
     <w:p>
       <w:pPr>
@@ -2789,13 +2773,23 @@
           <w:szCs w:val="24"/>
         </w:rPr>
       </w:pPr>
-      <w:r>
-        <w:rPr>
-          <w:bCs/>
-          <w:sz w:val="24"/>
-          <w:szCs w:val="24"/>
-        </w:rPr>
-        <w:t>Chatbot integrado para consultas dos membros</w:t>
+      <w:proofErr w:type="spellStart"/>
+      <w:r>
+        <w:rPr>
+          <w:bCs/>
+          <w:sz w:val="24"/>
+          <w:szCs w:val="24"/>
+        </w:rPr>
+        <w:t>Chatbot</w:t>
+      </w:r>
+      <w:proofErr w:type="spellEnd"/>
+      <w:r>
+        <w:rPr>
+          <w:bCs/>
+          <w:sz w:val="24"/>
+          <w:szCs w:val="24"/>
+        </w:rPr>
+        <w:t xml:space="preserve"> integrado para consultas dos membros</w:t>
       </w:r>
     </w:p>
     <w:p>
@@ -2883,14 +2877,14 @@
         <w:ind w:left="720"/>
         <w:jc w:val="both"/>
         <w:rPr>
-          <w:bCs/>
-          <w:sz w:val="24"/>
-          <w:szCs w:val="24"/>
-        </w:rPr>
-      </w:pPr>
-      <w:r>
-        <w:rPr>
-          <w:bCs/>
+          <w:b/>
+          <w:sz w:val="24"/>
+          <w:szCs w:val="24"/>
+        </w:rPr>
+      </w:pPr>
+      <w:r>
+        <w:rPr>
+          <w:b/>
           <w:sz w:val="24"/>
           <w:szCs w:val="24"/>
         </w:rPr>
@@ -2935,14 +2929,14 @@
         <w:ind w:left="720"/>
         <w:jc w:val="both"/>
         <w:rPr>
-          <w:bCs/>
-          <w:sz w:val="24"/>
-          <w:szCs w:val="24"/>
-        </w:rPr>
-      </w:pPr>
-      <w:r>
-        <w:rPr>
-          <w:bCs/>
+          <w:b/>
+          <w:sz w:val="24"/>
+          <w:szCs w:val="24"/>
+        </w:rPr>
+      </w:pPr>
+      <w:r>
+        <w:rPr>
+          <w:b/>
           <w:sz w:val="24"/>
           <w:szCs w:val="24"/>
         </w:rPr>
@@ -2962,8 +2956,6 @@
       </w:pPr>
       <w:r>
         <w:rPr>
-          <w:b/>
-          <w:bCs/>
           <w:sz w:val="24"/>
           <w:szCs w:val="24"/>
         </w:rPr>
@@ -2991,8 +2983,6 @@
       </w:pPr>
       <w:r>
         <w:rPr>
-          <w:b/>
-          <w:bCs/>
           <w:sz w:val="24"/>
           <w:szCs w:val="24"/>
         </w:rPr>
@@ -3020,8 +3010,6 @@
       </w:pPr>
       <w:r>
         <w:rPr>
-          <w:b/>
-          <w:bCs/>
           <w:sz w:val="24"/>
           <w:szCs w:val="24"/>
         </w:rPr>
@@ -3050,20 +3038,18 @@
       </w:pPr>
       <w:r>
         <w:rPr>
-          <w:b/>
-          <w:bCs/>
-          <w:sz w:val="24"/>
-          <w:szCs w:val="24"/>
-        </w:rPr>
-        <w:t>Qualidade e Excelência:</w:t>
-      </w:r>
-      <w:r>
-        <w:rPr>
-          <w:bCs/>
-          <w:sz w:val="24"/>
-          <w:szCs w:val="24"/>
-        </w:rPr>
-        <w:t xml:space="preserve"> Comprometemo-nos com a excelência em cada aspecto da nossa plataforma, desde a seleção dos cafés até o serviço prestado aos nossos membros.</w:t>
+          <w:sz w:val="24"/>
+          <w:szCs w:val="24"/>
+        </w:rPr>
+        <w:t>Qualidade e Excelência: C</w:t>
+      </w:r>
+      <w:r>
+        <w:rPr>
+          <w:bCs/>
+          <w:sz w:val="24"/>
+          <w:szCs w:val="24"/>
+        </w:rPr>
+        <w:t>omprometemo-nos com a excelência em cada aspecto da nossa plataforma, desde a seleção dos cafés até o serviço prestado aos nossos membros.</w:t>
       </w:r>
     </w:p>
     <w:p>
@@ -3079,8 +3065,6 @@
       </w:pPr>
       <w:r>
         <w:rPr>
-          <w:b/>
-          <w:bCs/>
           <w:sz w:val="24"/>
           <w:szCs w:val="24"/>
         </w:rPr>
@@ -3104,7 +3088,7 @@
         </w:numPr>
       </w:pPr>
       <w:bookmarkStart w:id="3" w:name="_Toc176979446"/>
-      <w:bookmarkStart w:id="4" w:name="_Toc179402286"/>
+      <w:bookmarkStart w:id="4" w:name="_Toc183558504"/>
       <w:r>
         <w:t>Arquitetura do Sistema</w:t>
       </w:r>
@@ -3122,14 +3106,34 @@
           <w:szCs w:val="24"/>
         </w:rPr>
       </w:pPr>
-      <w:r>
-        <w:rPr>
-          <w:bCs/>
-          <w:sz w:val="24"/>
-          <w:szCs w:val="24"/>
-        </w:rPr>
-        <w:t>Frontend: HTML/CSS/JavaScript</w:t>
-      </w:r>
+      <w:proofErr w:type="spellStart"/>
+      <w:r>
+        <w:rPr>
+          <w:bCs/>
+          <w:sz w:val="24"/>
+          <w:szCs w:val="24"/>
+        </w:rPr>
+        <w:t>Frontend</w:t>
+      </w:r>
+      <w:proofErr w:type="spellEnd"/>
+      <w:r>
+        <w:rPr>
+          <w:bCs/>
+          <w:sz w:val="24"/>
+          <w:szCs w:val="24"/>
+        </w:rPr>
+        <w:t>: HTML/CSS/</w:t>
+      </w:r>
+      <w:proofErr w:type="spellStart"/>
+      <w:r>
+        <w:rPr>
+          <w:bCs/>
+          <w:sz w:val="24"/>
+          <w:szCs w:val="24"/>
+        </w:rPr>
+        <w:t>JavaScript</w:t>
+      </w:r>
+      <w:proofErr w:type="spellEnd"/>
     </w:p>
     <w:p>
       <w:pPr>
@@ -3142,13 +3146,23 @@
           <w:szCs w:val="24"/>
         </w:rPr>
       </w:pPr>
-      <w:r>
-        <w:rPr>
-          <w:bCs/>
-          <w:sz w:val="24"/>
-          <w:szCs w:val="24"/>
-        </w:rPr>
-        <w:t xml:space="preserve">Backend: Python (Framework </w:t>
+      <w:proofErr w:type="spellStart"/>
+      <w:r>
+        <w:rPr>
+          <w:bCs/>
+          <w:sz w:val="24"/>
+          <w:szCs w:val="24"/>
+        </w:rPr>
+        <w:t>Backend</w:t>
+      </w:r>
+      <w:proofErr w:type="spellEnd"/>
+      <w:r>
+        <w:rPr>
+          <w:bCs/>
+          <w:sz w:val="24"/>
+          <w:szCs w:val="24"/>
+        </w:rPr>
+        <w:t xml:space="preserve">: Python (Framework </w:t>
       </w:r>
       <w:r>
         <w:rPr>
@@ -3192,7 +3206,25 @@
           <w:sz w:val="24"/>
           <w:szCs w:val="24"/>
         </w:rPr>
-        <w:t xml:space="preserve"> (PostgreSQL, MySQL, ou SQLite, dependendo do ambiente de produção)</w:t>
+        <w:t xml:space="preserve"> (PostgreSQL, MySQL, ou </w:t>
+      </w:r>
+      <w:proofErr w:type="spellStart"/>
+      <w:r>
+        <w:rPr>
+          <w:bCs/>
+          <w:sz w:val="24"/>
+          <w:szCs w:val="24"/>
+        </w:rPr>
+        <w:t>SQLite</w:t>
+      </w:r>
+      <w:proofErr w:type="spellEnd"/>
+      <w:r>
+        <w:rPr>
+          <w:bCs/>
+          <w:sz w:val="24"/>
+          <w:szCs w:val="24"/>
+        </w:rPr>
+        <w:t>, dependendo do ambiente de produção)</w:t>
       </w:r>
       <w:r>
         <w:rPr>
@@ -3228,8 +3260,36 @@
           <w:sz w:val="24"/>
           <w:szCs w:val="24"/>
         </w:rPr>
-        <w:t>APIs: Integração com APIs de redes sociais, serviços de QRCode e chatbot</w:t>
-      </w:r>
+        <w:t xml:space="preserve">APIs: Integração com APIs de redes sociais, serviços de </w:t>
+      </w:r>
+      <w:proofErr w:type="spellStart"/>
+      <w:r>
+        <w:rPr>
+          <w:bCs/>
+          <w:sz w:val="24"/>
+          <w:szCs w:val="24"/>
+        </w:rPr>
+        <w:t>QRCode</w:t>
+      </w:r>
+      <w:proofErr w:type="spellEnd"/>
+      <w:r>
+        <w:rPr>
+          <w:bCs/>
+          <w:sz w:val="24"/>
+          <w:szCs w:val="24"/>
+        </w:rPr>
+        <w:t xml:space="preserve"> e </w:t>
+      </w:r>
+      <w:proofErr w:type="spellStart"/>
+      <w:r>
+        <w:rPr>
+          <w:bCs/>
+          <w:sz w:val="24"/>
+          <w:szCs w:val="24"/>
+        </w:rPr>
+        <w:t>chatbot</w:t>
+      </w:r>
+      <w:proofErr w:type="spellEnd"/>
     </w:p>
     <w:p>
       <w:pPr>
@@ -3242,13 +3302,59 @@
           <w:szCs w:val="24"/>
         </w:rPr>
       </w:pPr>
-      <w:r>
-        <w:rPr>
-          <w:bCs/>
-          <w:sz w:val="24"/>
-          <w:szCs w:val="24"/>
-        </w:rPr>
-        <w:t>Chatbot: Integração com API de chatbot (possivelmente usando ferramentas como Dialogflow ou Rasa)</w:t>
+      <w:proofErr w:type="spellStart"/>
+      <w:r>
+        <w:rPr>
+          <w:bCs/>
+          <w:sz w:val="24"/>
+          <w:szCs w:val="24"/>
+        </w:rPr>
+        <w:t>Chatbot</w:t>
+      </w:r>
+      <w:proofErr w:type="spellEnd"/>
+      <w:r>
+        <w:rPr>
+          <w:bCs/>
+          <w:sz w:val="24"/>
+          <w:szCs w:val="24"/>
+        </w:rPr>
+        <w:t xml:space="preserve">: Integração com API de </w:t>
+      </w:r>
+      <w:proofErr w:type="spellStart"/>
+      <w:r>
+        <w:rPr>
+          <w:bCs/>
+          <w:sz w:val="24"/>
+          <w:szCs w:val="24"/>
+        </w:rPr>
+        <w:t>chatbot</w:t>
+      </w:r>
+      <w:proofErr w:type="spellEnd"/>
+      <w:r>
+        <w:rPr>
+          <w:bCs/>
+          <w:sz w:val="24"/>
+          <w:szCs w:val="24"/>
+        </w:rPr>
+        <w:t xml:space="preserve"> (possivelmente usando ferramentas como </w:t>
+      </w:r>
+      <w:proofErr w:type="spellStart"/>
+      <w:r>
+        <w:rPr>
+          <w:bCs/>
+          <w:sz w:val="24"/>
+          <w:szCs w:val="24"/>
+        </w:rPr>
+        <w:t>Dialogflow</w:t>
+      </w:r>
+      <w:proofErr w:type="spellEnd"/>
+      <w:r>
+        <w:rPr>
+          <w:bCs/>
+          <w:sz w:val="24"/>
+          <w:szCs w:val="24"/>
+        </w:rPr>
+        <w:t xml:space="preserve"> ou Rasa)</w:t>
       </w:r>
     </w:p>
     <w:p>
@@ -3268,7 +3374,25 @@
           <w:sz w:val="24"/>
           <w:szCs w:val="24"/>
         </w:rPr>
-        <w:t>Hospedagem: PythonAnywhere (ou outra opção)</w:t>
+        <w:t xml:space="preserve">Hospedagem: </w:t>
+      </w:r>
+      <w:proofErr w:type="spellStart"/>
+      <w:r>
+        <w:rPr>
+          <w:bCs/>
+          <w:sz w:val="24"/>
+          <w:szCs w:val="24"/>
+        </w:rPr>
+        <w:t>PythonAnywhere</w:t>
+      </w:r>
+      <w:proofErr w:type="spellEnd"/>
+      <w:r>
+        <w:rPr>
+          <w:bCs/>
+          <w:sz w:val="24"/>
+          <w:szCs w:val="24"/>
+        </w:rPr>
+        <w:t xml:space="preserve"> (ou outra opção)</w:t>
       </w:r>
     </w:p>
     <w:p>
@@ -3347,7 +3471,25 @@
           <w:sz w:val="24"/>
           <w:szCs w:val="24"/>
         </w:rPr>
-        <w:t>Módulo de Pagamentos: Controle de adimplência e geração de QRCode para validação de pagamentos.</w:t>
+        <w:t xml:space="preserve">Módulo de Pagamentos: Controle de adimplência e geração de </w:t>
+      </w:r>
+      <w:proofErr w:type="spellStart"/>
+      <w:r>
+        <w:rPr>
+          <w:bCs/>
+          <w:sz w:val="24"/>
+          <w:szCs w:val="24"/>
+        </w:rPr>
+        <w:t>QRCode</w:t>
+      </w:r>
+      <w:proofErr w:type="spellEnd"/>
+      <w:r>
+        <w:rPr>
+          <w:bCs/>
+          <w:sz w:val="24"/>
+          <w:szCs w:val="24"/>
+        </w:rPr>
+        <w:t xml:space="preserve"> para validação de pagamentos.</w:t>
       </w:r>
     </w:p>
     <w:p>
@@ -3419,7 +3561,25 @@
           <w:sz w:val="24"/>
           <w:szCs w:val="24"/>
         </w:rPr>
-        <w:t>Módulo Chatbot: Sistema automatizado de respostas para consultas sobre a plataforma e dúvidas dos membros.</w:t>
+        <w:t xml:space="preserve">Módulo </w:t>
+      </w:r>
+      <w:proofErr w:type="spellStart"/>
+      <w:r>
+        <w:rPr>
+          <w:bCs/>
+          <w:sz w:val="24"/>
+          <w:szCs w:val="24"/>
+        </w:rPr>
+        <w:t>Chatbot</w:t>
+      </w:r>
+      <w:proofErr w:type="spellEnd"/>
+      <w:r>
+        <w:rPr>
+          <w:bCs/>
+          <w:sz w:val="24"/>
+          <w:szCs w:val="24"/>
+        </w:rPr>
+        <w:t>: Sistema automatizado de respostas para consultas sobre a plataforma e dúvidas dos membros.</w:t>
       </w:r>
     </w:p>
     <w:p>
@@ -3441,7 +3601,7 @@
           <w:numId w:val="23"/>
         </w:numPr>
       </w:pPr>
-      <w:bookmarkStart w:id="5" w:name="_Toc179402287"/>
+      <w:bookmarkStart w:id="5" w:name="_Toc183558505"/>
       <w:r>
         <w:lastRenderedPageBreak/>
         <w:t>Requisitos mínimos de hardware e software para o sistema</w:t>
@@ -3630,7 +3790,7 @@
         </w:numPr>
       </w:pPr>
       <w:bookmarkStart w:id="6" w:name="_Toc176979447"/>
-      <w:bookmarkStart w:id="7" w:name="_Toc179402288"/>
+      <w:bookmarkStart w:id="7" w:name="_Toc183558506"/>
       <w:r>
         <w:t>Requisitos Funcionais</w:t>
       </w:r>
@@ -3672,7 +3832,25 @@
           <w:sz w:val="24"/>
           <w:szCs w:val="24"/>
         </w:rPr>
-        <w:t>RF002: O sistema deve gerar um QRCode para validar o pagamento da mensalidade.</w:t>
+        <w:t xml:space="preserve">RF002: O sistema deve gerar um </w:t>
+      </w:r>
+      <w:proofErr w:type="spellStart"/>
+      <w:r>
+        <w:rPr>
+          <w:bCs/>
+          <w:sz w:val="24"/>
+          <w:szCs w:val="24"/>
+        </w:rPr>
+        <w:t>QRCode</w:t>
+      </w:r>
+      <w:proofErr w:type="spellEnd"/>
+      <w:r>
+        <w:rPr>
+          <w:bCs/>
+          <w:sz w:val="24"/>
+          <w:szCs w:val="24"/>
+        </w:rPr>
+        <w:t xml:space="preserve"> para validar o pagamento da mensalidade.</w:t>
       </w:r>
     </w:p>
     <w:p>
@@ -3691,7 +3869,25 @@
           <w:sz w:val="24"/>
           <w:szCs w:val="24"/>
         </w:rPr>
-        <w:t>RF003: O QRCode deve ser validado no momento do consumo de café pelos membros.</w:t>
+        <w:t xml:space="preserve">RF003: O </w:t>
+      </w:r>
+      <w:proofErr w:type="spellStart"/>
+      <w:r>
+        <w:rPr>
+          <w:bCs/>
+          <w:sz w:val="24"/>
+          <w:szCs w:val="24"/>
+        </w:rPr>
+        <w:t>QRCode</w:t>
+      </w:r>
+      <w:proofErr w:type="spellEnd"/>
+      <w:r>
+        <w:rPr>
+          <w:bCs/>
+          <w:sz w:val="24"/>
+          <w:szCs w:val="24"/>
+        </w:rPr>
+        <w:t xml:space="preserve"> deve ser validado no momento do consumo de café pelos membros.</w:t>
       </w:r>
     </w:p>
     <w:p>
@@ -3748,7 +3944,25 @@
           <w:sz w:val="24"/>
           <w:szCs w:val="24"/>
         </w:rPr>
-        <w:t>RF006: Um chatbot deve ser disponibilizado para auxiliar membros com consultas e informações sobre o clube e o sistema.</w:t>
+        <w:t xml:space="preserve">RF006: Um </w:t>
+      </w:r>
+      <w:proofErr w:type="spellStart"/>
+      <w:r>
+        <w:rPr>
+          <w:bCs/>
+          <w:sz w:val="24"/>
+          <w:szCs w:val="24"/>
+        </w:rPr>
+        <w:t>chatbot</w:t>
+      </w:r>
+      <w:proofErr w:type="spellEnd"/>
+      <w:r>
+        <w:rPr>
+          <w:bCs/>
+          <w:sz w:val="24"/>
+          <w:szCs w:val="24"/>
+        </w:rPr>
+        <w:t xml:space="preserve"> deve ser disponibilizado para auxiliar membros com consultas e informações sobre o clube e o sistema.</w:t>
       </w:r>
     </w:p>
     <w:p>
@@ -3760,7 +3974,7 @@
         </w:numPr>
       </w:pPr>
       <w:bookmarkStart w:id="8" w:name="_Toc176979448"/>
-      <w:bookmarkStart w:id="9" w:name="_Toc179402289"/>
+      <w:bookmarkStart w:id="9" w:name="_Toc183558507"/>
       <w:r>
         <w:t>Requisitos Não Funcionais</w:t>
       </w:r>
@@ -3783,7 +3997,25 @@
           <w:sz w:val="24"/>
           <w:szCs w:val="24"/>
         </w:rPr>
-        <w:t>RNF001: O sistema deve ser hospedado em um ambiente escalável (como PythonAnywhere) com suporte para PostgreSQL/MySQL.</w:t>
+        <w:t xml:space="preserve">RNF001: O sistema deve ser hospedado em um ambiente escalável (como </w:t>
+      </w:r>
+      <w:proofErr w:type="spellStart"/>
+      <w:r>
+        <w:rPr>
+          <w:bCs/>
+          <w:sz w:val="24"/>
+          <w:szCs w:val="24"/>
+        </w:rPr>
+        <w:t>PythonAnywhere</w:t>
+      </w:r>
+      <w:proofErr w:type="spellEnd"/>
+      <w:r>
+        <w:rPr>
+          <w:bCs/>
+          <w:sz w:val="24"/>
+          <w:szCs w:val="24"/>
+        </w:rPr>
+        <w:t>) com suporte para PostgreSQL/MySQL.</w:t>
       </w:r>
     </w:p>
     <w:p>
@@ -3802,7 +4034,25 @@
           <w:sz w:val="24"/>
           <w:szCs w:val="24"/>
         </w:rPr>
-        <w:t>RNF002: O sistema deve garantir segurança na autenticação e armazenamento de dados dos membros (SSL, criptografia de senhas, etc.).</w:t>
+        <w:t xml:space="preserve">RNF002: O sistema deve garantir segurança na autenticação e armazenamento de dados dos membros (SSL, criptografia de </w:t>
+      </w:r>
+      <w:proofErr w:type="gramStart"/>
+      <w:r>
+        <w:rPr>
+          <w:bCs/>
+          <w:sz w:val="24"/>
+          <w:szCs w:val="24"/>
+        </w:rPr>
+        <w:t>senhas, etc.</w:t>
+      </w:r>
+      <w:proofErr w:type="gramEnd"/>
+      <w:r>
+        <w:rPr>
+          <w:bCs/>
+          <w:sz w:val="24"/>
+          <w:szCs w:val="24"/>
+        </w:rPr>
+        <w:t>).</w:t>
       </w:r>
     </w:p>
     <w:p>
@@ -3821,7 +4071,25 @@
           <w:sz w:val="24"/>
           <w:szCs w:val="24"/>
         </w:rPr>
-        <w:t>RNF003: O tempo de resposta do chatbot deve ser inferior a 2 segundos.</w:t>
+        <w:t xml:space="preserve">RNF003: O tempo de resposta do </w:t>
+      </w:r>
+      <w:proofErr w:type="spellStart"/>
+      <w:r>
+        <w:rPr>
+          <w:bCs/>
+          <w:sz w:val="24"/>
+          <w:szCs w:val="24"/>
+        </w:rPr>
+        <w:t>chatbot</w:t>
+      </w:r>
+      <w:proofErr w:type="spellEnd"/>
+      <w:r>
+        <w:rPr>
+          <w:bCs/>
+          <w:sz w:val="24"/>
+          <w:szCs w:val="24"/>
+        </w:rPr>
+        <w:t xml:space="preserve"> deve ser inferior a 2 segundos.</w:t>
       </w:r>
     </w:p>
     <w:p>
@@ -3840,7 +4108,25 @@
           <w:sz w:val="24"/>
           <w:szCs w:val="24"/>
         </w:rPr>
-        <w:t>RNF004: A validação de QRCode deve ser feita em tempo real e ser resiliente a falhas de conexão temporárias.</w:t>
+        <w:t xml:space="preserve">RNF004: A validação de </w:t>
+      </w:r>
+      <w:proofErr w:type="spellStart"/>
+      <w:r>
+        <w:rPr>
+          <w:bCs/>
+          <w:sz w:val="24"/>
+          <w:szCs w:val="24"/>
+        </w:rPr>
+        <w:t>QRCode</w:t>
+      </w:r>
+      <w:proofErr w:type="spellEnd"/>
+      <w:r>
+        <w:rPr>
+          <w:bCs/>
+          <w:sz w:val="24"/>
+          <w:szCs w:val="24"/>
+        </w:rPr>
+        <w:t xml:space="preserve"> deve ser feita em tempo real e ser resiliente a falhas de conexão temporárias.</w:t>
       </w:r>
       <w:bookmarkStart w:id="10" w:name="_Toc176979461"/>
     </w:p>
@@ -3929,7 +4215,7 @@
         </w:numPr>
       </w:pPr>
       <w:bookmarkStart w:id="11" w:name="_Toc176979483"/>
-      <w:bookmarkStart w:id="12" w:name="_Toc179402290"/>
+      <w:bookmarkStart w:id="12" w:name="_Toc183558508"/>
       <w:r>
         <w:t>Atributos de Qualidade:</w:t>
       </w:r>
@@ -4039,12 +4325,12 @@
           <w:numId w:val="23"/>
         </w:numPr>
       </w:pPr>
-      <w:bookmarkStart w:id="18" w:name="_Toc179402291"/>
-      <w:bookmarkStart w:id="19" w:name="_Toc176979450"/>
+      <w:bookmarkStart w:id="18" w:name="_Toc176979450"/>
+      <w:bookmarkStart w:id="19" w:name="_Toc183558509"/>
       <w:r>
         <w:t>APIs utilizadas</w:t>
       </w:r>
-      <w:bookmarkEnd w:id="18"/>
+      <w:bookmarkEnd w:id="19"/>
     </w:p>
     <w:p>
       <w:pPr>
@@ -4055,12 +4341,21 @@
         </w:numPr>
         <w:spacing w:after="240" w:line="279" w:lineRule="auto"/>
       </w:pPr>
+      <w:proofErr w:type="spellStart"/>
       <w:r>
         <w:rPr>
           <w:b/>
           <w:bCs/>
         </w:rPr>
-        <w:t xml:space="preserve">Graph API do Facebook: </w:t>
+        <w:t>Graph</w:t>
+      </w:r>
+      <w:proofErr w:type="spellEnd"/>
+      <w:r>
+        <w:rPr>
+          <w:b/>
+          <w:bCs/>
+        </w:rPr>
+        <w:t xml:space="preserve"> API do Facebook: </w:t>
       </w:r>
       <w:r>
         <w:t>https://developers.facebook.com/docs/graph-api/</w:t>
@@ -4083,7 +4378,15 @@
         <w:t xml:space="preserve"> </w:t>
       </w:r>
       <w:r>
-        <w:t>Utiliza OAuth 2.0, com permissões granulares e políticas rígidas de privacidade. Boa proteção de dados dos usuários.</w:t>
+        <w:t xml:space="preserve">Utiliza </w:t>
+      </w:r>
+      <w:proofErr w:type="spellStart"/>
+      <w:r>
+        <w:t>OAuth</w:t>
+      </w:r>
+      <w:proofErr w:type="spellEnd"/>
+      <w:r>
+        <w:t xml:space="preserve"> 2.0, com permissões granulares e políticas rígidas de privacidade. Boa proteção de dados dos usuários.</w:t>
       </w:r>
     </w:p>
     <w:p>
@@ -4127,12 +4430,21 @@
         </w:numPr>
         <w:spacing w:after="240" w:line="279" w:lineRule="auto"/>
       </w:pPr>
+      <w:proofErr w:type="spellStart"/>
       <w:r>
         <w:rPr>
           <w:b/>
           <w:bCs/>
         </w:rPr>
-        <w:t xml:space="preserve">Graph API do Instagram: </w:t>
+        <w:t>Graph</w:t>
+      </w:r>
+      <w:proofErr w:type="spellEnd"/>
+      <w:r>
+        <w:rPr>
+          <w:b/>
+          <w:bCs/>
+        </w:rPr>
+        <w:t xml:space="preserve"> API do Instagram: </w:t>
       </w:r>
       <w:r>
         <w:t>https://developers.facebook.com/docs/instagram-platform/instagram-api-with-facebook-login</w:t>
@@ -4155,7 +4467,15 @@
         <w:t xml:space="preserve"> </w:t>
       </w:r>
       <w:r>
-        <w:t>Também usa OAuth 2.0, com controle de permissões estrito e conformidade com políticas de dados. Protege informações dos usuários.</w:t>
+        <w:t xml:space="preserve">Também usa </w:t>
+      </w:r>
+      <w:proofErr w:type="spellStart"/>
+      <w:r>
+        <w:t>OAuth</w:t>
+      </w:r>
+      <w:proofErr w:type="spellEnd"/>
+      <w:r>
+        <w:t xml:space="preserve"> 2.0, com controle de permissões estrito e conformidade com políticas de dados. Protege informações dos usuários.</w:t>
       </w:r>
     </w:p>
     <w:p>
@@ -4221,7 +4541,15 @@
         <w:t xml:space="preserve"> </w:t>
       </w:r>
       <w:r>
-        <w:t>Acessa apenas dados públicos via OAuth 2.0, com foco em proteger a privacidade dos usuários.</w:t>
+        <w:t xml:space="preserve">Acessa apenas dados públicos via </w:t>
+      </w:r>
+      <w:proofErr w:type="spellStart"/>
+      <w:r>
+        <w:t>OAuth</w:t>
+      </w:r>
+      <w:proofErr w:type="spellEnd"/>
+      <w:r>
+        <w:t xml:space="preserve"> 2.0, com foco em proteger a privacidade dos usuários.</w:t>
       </w:r>
     </w:p>
     <w:p>
@@ -4278,7 +4606,39 @@
           <w:b/>
           <w:bCs/>
         </w:rPr>
-        <w:t xml:space="preserve">Google One Tap: </w:t>
+        <w:t xml:space="preserve">Google </w:t>
+      </w:r>
+      <w:proofErr w:type="spellStart"/>
+      <w:r>
+        <w:rPr>
+          <w:b/>
+          <w:bCs/>
+        </w:rPr>
+        <w:t>One</w:t>
+      </w:r>
+      <w:proofErr w:type="spellEnd"/>
+      <w:r>
+        <w:rPr>
+          <w:b/>
+          <w:bCs/>
+        </w:rPr>
+        <w:t xml:space="preserve"> </w:t>
+      </w:r>
+      <w:proofErr w:type="spellStart"/>
+      <w:r>
+        <w:rPr>
+          <w:b/>
+          <w:bCs/>
+        </w:rPr>
+        <w:t>Tap</w:t>
+      </w:r>
+      <w:proofErr w:type="spellEnd"/>
+      <w:r>
+        <w:rPr>
+          <w:b/>
+          <w:bCs/>
+        </w:rPr>
+        <w:t xml:space="preserve">: </w:t>
       </w:r>
       <w:r>
         <w:rPr>
@@ -4309,7 +4669,31 @@
         <w:t xml:space="preserve"> </w:t>
       </w:r>
       <w:r>
-        <w:t>Utiliza OAuth 2.0 e OpenID Connect para autenticação segura, reduzindo riscos como phishing e roubo de credenciais.</w:t>
+        <w:t xml:space="preserve">Utiliza </w:t>
+      </w:r>
+      <w:proofErr w:type="spellStart"/>
+      <w:r>
+        <w:t>OAuth</w:t>
+      </w:r>
+      <w:proofErr w:type="spellEnd"/>
+      <w:r>
+        <w:t xml:space="preserve"> 2.0 e </w:t>
+      </w:r>
+      <w:proofErr w:type="spellStart"/>
+      <w:r>
+        <w:t>OpenID</w:t>
+      </w:r>
+      <w:proofErr w:type="spellEnd"/>
+      <w:r>
+        <w:t xml:space="preserve"> Connect para autenticação segura, reduzindo riscos como </w:t>
+      </w:r>
+      <w:proofErr w:type="spellStart"/>
+      <w:r>
+        <w:t>phishing</w:t>
+      </w:r>
+      <w:proofErr w:type="spellEnd"/>
+      <w:r>
+        <w:t xml:space="preserve"> e roubo de credenciais.</w:t>
       </w:r>
     </w:p>
     <w:p>
@@ -4347,11 +4731,11 @@
           <w:numId w:val="23"/>
         </w:numPr>
       </w:pPr>
-      <w:bookmarkStart w:id="20" w:name="_Toc179402292"/>
+      <w:bookmarkStart w:id="20" w:name="_Toc183558510"/>
       <w:r>
         <w:t>Fluxo de Uso</w:t>
       </w:r>
-      <w:bookmarkEnd w:id="19"/>
+      <w:bookmarkEnd w:id="18"/>
       <w:r>
         <w:t xml:space="preserve"> (História)</w:t>
       </w:r>
@@ -4494,7 +4878,25 @@
           <w:sz w:val="24"/>
           <w:szCs w:val="24"/>
         </w:rPr>
-        <w:t>Controle de Adimplência via QRCode:</w:t>
+        <w:t xml:space="preserve">Controle de Adimplência via </w:t>
+      </w:r>
+      <w:proofErr w:type="spellStart"/>
+      <w:r>
+        <w:rPr>
+          <w:bCs/>
+          <w:sz w:val="24"/>
+          <w:szCs w:val="24"/>
+        </w:rPr>
+        <w:t>QRCode</w:t>
+      </w:r>
+      <w:proofErr w:type="spellEnd"/>
+      <w:r>
+        <w:rPr>
+          <w:bCs/>
+          <w:sz w:val="24"/>
+          <w:szCs w:val="24"/>
+        </w:rPr>
+        <w:t>:</w:t>
       </w:r>
     </w:p>
     <w:p>
@@ -4578,7 +4980,25 @@
           <w:sz w:val="24"/>
           <w:szCs w:val="24"/>
         </w:rPr>
-        <w:t>O sistema gera um QRCode único para cada membro que está com o pagamento da mensalidade em dia.</w:t>
+        <w:t xml:space="preserve">O sistema gera um </w:t>
+      </w:r>
+      <w:proofErr w:type="spellStart"/>
+      <w:r>
+        <w:rPr>
+          <w:bCs/>
+          <w:sz w:val="24"/>
+          <w:szCs w:val="24"/>
+        </w:rPr>
+        <w:t>QRCode</w:t>
+      </w:r>
+      <w:proofErr w:type="spellEnd"/>
+      <w:r>
+        <w:rPr>
+          <w:bCs/>
+          <w:sz w:val="24"/>
+          <w:szCs w:val="24"/>
+        </w:rPr>
+        <w:t xml:space="preserve"> único para cada membro que está com o pagamento da mensalidade em dia.</w:t>
       </w:r>
     </w:p>
     <w:p>
@@ -4602,7 +5022,25 @@
           <w:sz w:val="24"/>
           <w:szCs w:val="24"/>
         </w:rPr>
-        <w:t>No momento do consumo de café, o QRCode é escaneado para validar o pagamento.</w:t>
+        <w:t xml:space="preserve">No momento do consumo de café, o </w:t>
+      </w:r>
+      <w:proofErr w:type="spellStart"/>
+      <w:r>
+        <w:rPr>
+          <w:bCs/>
+          <w:sz w:val="24"/>
+          <w:szCs w:val="24"/>
+        </w:rPr>
+        <w:t>QRCode</w:t>
+      </w:r>
+      <w:proofErr w:type="spellEnd"/>
+      <w:r>
+        <w:rPr>
+          <w:bCs/>
+          <w:sz w:val="24"/>
+          <w:szCs w:val="24"/>
+        </w:rPr>
+        <w:t xml:space="preserve"> é escaneado para validar o pagamento.</w:t>
       </w:r>
     </w:p>
     <w:p>
@@ -4698,7 +5136,25 @@
           <w:szCs w:val="24"/>
         </w:rPr>
         <w:lastRenderedPageBreak/>
-        <w:t>Cada interação do membro na plataforma (compartilhamento, consumo, etc.) gera pontos.</w:t>
+        <w:t xml:space="preserve">Cada interação do membro na plataforma (compartilhamento, </w:t>
+      </w:r>
+      <w:proofErr w:type="gramStart"/>
+      <w:r>
+        <w:rPr>
+          <w:bCs/>
+          <w:sz w:val="24"/>
+          <w:szCs w:val="24"/>
+        </w:rPr>
+        <w:t>consumo, etc.</w:t>
+      </w:r>
+      <w:proofErr w:type="gramEnd"/>
+      <w:r>
+        <w:rPr>
+          <w:bCs/>
+          <w:sz w:val="24"/>
+          <w:szCs w:val="24"/>
+        </w:rPr>
+        <w:t>) gera pontos.</w:t>
       </w:r>
     </w:p>
     <w:p>
@@ -4857,13 +5313,23 @@
           <w:szCs w:val="24"/>
         </w:rPr>
       </w:pPr>
-      <w:r>
-        <w:rPr>
-          <w:bCs/>
-          <w:sz w:val="24"/>
-          <w:szCs w:val="24"/>
-        </w:rPr>
-        <w:t>Chatbot para Consultas:</w:t>
+      <w:proofErr w:type="spellStart"/>
+      <w:r>
+        <w:rPr>
+          <w:bCs/>
+          <w:sz w:val="24"/>
+          <w:szCs w:val="24"/>
+        </w:rPr>
+        <w:t>Chatbot</w:t>
+      </w:r>
+      <w:proofErr w:type="spellEnd"/>
+      <w:r>
+        <w:rPr>
+          <w:bCs/>
+          <w:sz w:val="24"/>
+          <w:szCs w:val="24"/>
+        </w:rPr>
+        <w:t xml:space="preserve"> para Consultas:</w:t>
       </w:r>
     </w:p>
     <w:p>
@@ -4896,7 +5362,23 @@
           <w:sz w:val="24"/>
           <w:szCs w:val="24"/>
         </w:rPr>
-        <w:t>u quero acessar um chatbot na plataforma,</w:t>
+        <w:t xml:space="preserve">u quero acessar um </w:t>
+      </w:r>
+      <w:proofErr w:type="spellStart"/>
+      <w:r>
+        <w:rPr>
+          <w:sz w:val="24"/>
+          <w:szCs w:val="24"/>
+        </w:rPr>
+        <w:t>chatbot</w:t>
+      </w:r>
+      <w:proofErr w:type="spellEnd"/>
+      <w:r>
+        <w:rPr>
+          <w:sz w:val="24"/>
+          <w:szCs w:val="24"/>
+        </w:rPr>
+        <w:t xml:space="preserve"> na plataforma,</w:t>
       </w:r>
       <w:r>
         <w:rPr>
@@ -4943,7 +5425,25 @@
           <w:sz w:val="24"/>
           <w:szCs w:val="24"/>
         </w:rPr>
-        <w:t>O membro interage com o chatbot para obter informações sobre o clube, eventos ou o status de sua conta.</w:t>
+        <w:t xml:space="preserve">O membro interage com o </w:t>
+      </w:r>
+      <w:proofErr w:type="spellStart"/>
+      <w:r>
+        <w:rPr>
+          <w:bCs/>
+          <w:sz w:val="24"/>
+          <w:szCs w:val="24"/>
+        </w:rPr>
+        <w:t>chatbot</w:t>
+      </w:r>
+      <w:proofErr w:type="spellEnd"/>
+      <w:r>
+        <w:rPr>
+          <w:bCs/>
+          <w:sz w:val="24"/>
+          <w:szCs w:val="24"/>
+        </w:rPr>
+        <w:t xml:space="preserve"> para obter informações sobre o clube, eventos ou o status de sua conta.</w:t>
       </w:r>
     </w:p>
     <w:p>
@@ -5086,7 +5586,7 @@
         </w:numPr>
       </w:pPr>
       <w:bookmarkStart w:id="21" w:name="_Toc176979451"/>
-      <w:bookmarkStart w:id="22" w:name="_Toc179402293"/>
+      <w:bookmarkStart w:id="22" w:name="_Toc183558511"/>
       <w:r>
         <w:t>Plano de Implementação</w:t>
       </w:r>
@@ -5147,7 +5647,25 @@
           <w:sz w:val="24"/>
           <w:szCs w:val="24"/>
         </w:rPr>
-        <w:t>Fase 3: Desenvolvimento do sistema de QRCode para controle de adimplência</w:t>
+        <w:t xml:space="preserve">Fase 3: Desenvolvimento do sistema de </w:t>
+      </w:r>
+      <w:proofErr w:type="spellStart"/>
+      <w:r>
+        <w:rPr>
+          <w:bCs/>
+          <w:sz w:val="24"/>
+          <w:szCs w:val="24"/>
+        </w:rPr>
+        <w:t>QRCode</w:t>
+      </w:r>
+      <w:proofErr w:type="spellEnd"/>
+      <w:r>
+        <w:rPr>
+          <w:bCs/>
+          <w:sz w:val="24"/>
+          <w:szCs w:val="24"/>
+        </w:rPr>
+        <w:t xml:space="preserve"> para controle de adimplência</w:t>
       </w:r>
     </w:p>
     <w:p>
@@ -5186,7 +5704,25 @@
           <w:sz w:val="24"/>
           <w:szCs w:val="24"/>
         </w:rPr>
-        <w:t>Fase 5: Implementação do chatbot e testes finais</w:t>
+        <w:t xml:space="preserve">Fase 5: Implementação do </w:t>
+      </w:r>
+      <w:proofErr w:type="spellStart"/>
+      <w:r>
+        <w:rPr>
+          <w:bCs/>
+          <w:sz w:val="24"/>
+          <w:szCs w:val="24"/>
+        </w:rPr>
+        <w:t>chatbot</w:t>
+      </w:r>
+      <w:proofErr w:type="spellEnd"/>
+      <w:r>
+        <w:rPr>
+          <w:bCs/>
+          <w:sz w:val="24"/>
+          <w:szCs w:val="24"/>
+        </w:rPr>
+        <w:t xml:space="preserve"> e testes finais</w:t>
       </w:r>
     </w:p>
     <w:p>
@@ -5217,7 +5753,7 @@
         </w:numPr>
       </w:pPr>
       <w:bookmarkStart w:id="23" w:name="_Toc176979452"/>
-      <w:bookmarkStart w:id="24" w:name="_Toc179402294"/>
+      <w:bookmarkStart w:id="24" w:name="_Toc183558512"/>
       <w:r>
         <w:t>Testes e Garantia de Qualidade</w:t>
       </w:r>
@@ -5259,7 +5795,43 @@
           <w:sz w:val="24"/>
           <w:szCs w:val="24"/>
         </w:rPr>
-        <w:t>Testes de Integração: Verificar se todos os módulos estão funcionando em conjunto (ex: integração QRCode e sistema de pagamento).</w:t>
+        <w:t>Testes de Integração: Verificar se todos os módulos estão funcionando em conjunto (</w:t>
+      </w:r>
+      <w:proofErr w:type="spellStart"/>
+      <w:r>
+        <w:rPr>
+          <w:bCs/>
+          <w:sz w:val="24"/>
+          <w:szCs w:val="24"/>
+        </w:rPr>
+        <w:t>ex</w:t>
+      </w:r>
+      <w:proofErr w:type="spellEnd"/>
+      <w:r>
+        <w:rPr>
+          <w:bCs/>
+          <w:sz w:val="24"/>
+          <w:szCs w:val="24"/>
+        </w:rPr>
+        <w:t xml:space="preserve">: integração </w:t>
+      </w:r>
+      <w:proofErr w:type="spellStart"/>
+      <w:r>
+        <w:rPr>
+          <w:bCs/>
+          <w:sz w:val="24"/>
+          <w:szCs w:val="24"/>
+        </w:rPr>
+        <w:t>QRCode</w:t>
+      </w:r>
+      <w:proofErr w:type="spellEnd"/>
+      <w:r>
+        <w:rPr>
+          <w:bCs/>
+          <w:sz w:val="24"/>
+          <w:szCs w:val="24"/>
+        </w:rPr>
+        <w:t xml:space="preserve"> e sistema de pagamento).</w:t>
       </w:r>
     </w:p>
     <w:p>
@@ -5297,19 +5869,40 @@
           <w:sz w:val="24"/>
           <w:szCs w:val="24"/>
         </w:rPr>
-        <w:t>Testes de Segurança: Verificar possíveis vulnerabilidades de segurança (autenticação, SQL injection, etc.).</w:t>
-      </w:r>
-    </w:p>
-    <w:p>
-      <w:pPr>
-        <w:spacing w:line="360" w:lineRule="auto"/>
-        <w:jc w:val="both"/>
-        <w:rPr>
-          <w:b/>
-          <w:sz w:val="24"/>
-          <w:szCs w:val="24"/>
-        </w:rPr>
-      </w:pPr>
+        <w:t xml:space="preserve">Testes de Segurança: Verificar possíveis vulnerabilidades de segurança (autenticação, SQL </w:t>
+      </w:r>
+      <w:proofErr w:type="spellStart"/>
+      <w:proofErr w:type="gramStart"/>
+      <w:r>
+        <w:rPr>
+          <w:bCs/>
+          <w:sz w:val="24"/>
+          <w:szCs w:val="24"/>
+        </w:rPr>
+        <w:t>injection</w:t>
+      </w:r>
+      <w:proofErr w:type="spellEnd"/>
+      <w:r>
+        <w:rPr>
+          <w:bCs/>
+          <w:sz w:val="24"/>
+          <w:szCs w:val="24"/>
+        </w:rPr>
+        <w:t>, etc.</w:t>
+      </w:r>
+      <w:proofErr w:type="gramEnd"/>
+      <w:r>
+        <w:rPr>
+          <w:bCs/>
+          <w:sz w:val="24"/>
+          <w:szCs w:val="24"/>
+        </w:rPr>
+        <w:t>).</w:t>
+      </w:r>
+    </w:p>
+    <w:p>
+      <w:bookmarkStart w:id="25" w:name="_30j0zll" w:colFirst="0" w:colLast="0"/>
+      <w:bookmarkEnd w:id="25"/>
     </w:p>
     <w:p>
       <w:pPr>
@@ -5318,37 +5911,56 @@
           <w:ilvl w:val="0"/>
           <w:numId w:val="23"/>
         </w:numPr>
-        <w:rPr>
-          <w:color w:val="FF0000"/>
-        </w:rPr>
-      </w:pPr>
-      <w:bookmarkStart w:id="25" w:name="_30j0zll" w:colFirst="0" w:colLast="0"/>
-      <w:bookmarkStart w:id="26" w:name="_Toc176979455"/>
-      <w:bookmarkStart w:id="27" w:name="_Toc179402295"/>
-      <w:bookmarkEnd w:id="25"/>
-      <w:r>
-        <w:rPr>
-          <w:color w:val="FF0000"/>
-        </w:rPr>
-        <w:t>Escopo do sistema</w:t>
+      </w:pPr>
+      <w:bookmarkStart w:id="26" w:name="_Toc183558513"/>
+      <w:r>
+        <w:t>Paleta de cores da aplicação</w:t>
       </w:r>
       <w:bookmarkEnd w:id="26"/>
-      <w:bookmarkEnd w:id="27"/>
     </w:p>
     <w:p/>
     <w:p>
       <w:pPr>
-        <w:pStyle w:val="Ttulo1"/>
-        <w:numPr>
-          <w:ilvl w:val="0"/>
-          <w:numId w:val="23"/>
-        </w:numPr>
-      </w:pPr>
-      <w:bookmarkStart w:id="28" w:name="_Toc179402296"/>
-      <w:r>
-        <w:t>Paleta de cores da aplicação</w:t>
-      </w:r>
-      <w:bookmarkEnd w:id="28"/>
+        <w:pStyle w:val="Ttulo"/>
+        <w:spacing w:before="0" w:after="0" w:line="360" w:lineRule="auto"/>
+        <w:jc w:val="center"/>
+      </w:pPr>
+      <w:r>
+        <w:rPr>
+          <w:sz w:val="20"/>
+          <w:szCs w:val="20"/>
+        </w:rPr>
+        <w:t>Imagem 0</w:t>
+      </w:r>
+      <w:r>
+        <w:rPr>
+          <w:sz w:val="20"/>
+          <w:szCs w:val="20"/>
+        </w:rPr>
+        <w:t>1</w:t>
+      </w:r>
+      <w:r>
+        <w:rPr>
+          <w:sz w:val="20"/>
+          <w:szCs w:val="20"/>
+        </w:rPr>
+        <w:t xml:space="preserve"> – </w:t>
+      </w:r>
+      <w:r>
+        <w:rPr>
+          <w:b w:val="0"/>
+          <w:sz w:val="20"/>
+          <w:szCs w:val="20"/>
+        </w:rPr>
+        <w:t>Paleta de cores</w:t>
+      </w:r>
+      <w:r>
+        <w:rPr>
+          <w:b w:val="0"/>
+          <w:bCs/>
+        </w:rPr>
+        <w:t>.</w:t>
+      </w:r>
     </w:p>
     <w:p>
       <w:pPr>
@@ -5362,811 +5974,15 @@
       </w:pPr>
       <w:r>
         <w:rPr>
-          <w:sz w:val="24"/>
-          <w:szCs w:val="24"/>
-        </w:rPr>
-        <w:t>A paleta de cores apresentada na</w:t>
-      </w:r>
-      <w:r>
-        <w:rPr>
-          <w:sz w:val="24"/>
-          <w:szCs w:val="24"/>
-        </w:rPr>
-        <w:t xml:space="preserve"> I</w:t>
-      </w:r>
-      <w:r>
-        <w:rPr>
-          <w:sz w:val="24"/>
-          <w:szCs w:val="24"/>
-        </w:rPr>
-        <w:t xml:space="preserve">magem </w:t>
-      </w:r>
-      <w:r>
-        <w:rPr>
-          <w:color w:val="FF0000"/>
-          <w:sz w:val="24"/>
-          <w:szCs w:val="24"/>
-        </w:rPr>
-        <w:t>XX</w:t>
-      </w:r>
-      <w:r>
-        <w:rPr>
-          <w:sz w:val="24"/>
-          <w:szCs w:val="24"/>
-        </w:rPr>
-        <w:t xml:space="preserve"> </w:t>
-      </w:r>
-      <w:r>
-        <w:rPr>
-          <w:sz w:val="24"/>
-          <w:szCs w:val="24"/>
-        </w:rPr>
-        <w:t>inclui os seguintes códigos hexadecimais:</w:t>
-      </w:r>
-    </w:p>
-    <w:p>
-      <w:pPr>
-        <w:spacing w:line="360" w:lineRule="auto"/>
-        <w:ind w:firstLine="851"/>
-        <w:jc w:val="both"/>
-        <w:rPr>
-          <w:sz w:val="24"/>
-          <w:szCs w:val="24"/>
-        </w:rPr>
-      </w:pPr>
-    </w:p>
-    <w:p>
-      <w:pPr>
-        <w:spacing w:line="360" w:lineRule="auto"/>
-        <w:ind w:firstLine="851"/>
-        <w:jc w:val="both"/>
-        <w:rPr>
-          <w:bCs/>
-          <w:sz w:val="24"/>
-          <w:szCs w:val="24"/>
-        </w:rPr>
-      </w:pPr>
-      <w:r>
-        <w:rPr>
-          <w:bCs/>
-          <w:sz w:val="24"/>
-          <w:szCs w:val="24"/>
-        </w:rPr>
-        <w:t>#4B3621</w:t>
-      </w:r>
-      <w:r>
-        <w:rPr>
-          <w:bCs/>
-          <w:sz w:val="24"/>
-          <w:szCs w:val="24"/>
-        </w:rPr>
-        <w:t xml:space="preserve"> (</w:t>
-      </w:r>
-      <w:r>
-        <w:rPr>
-          <w:bCs/>
-          <w:sz w:val="24"/>
-          <w:szCs w:val="24"/>
-        </w:rPr>
-        <w:t>Marrom</w:t>
-      </w:r>
-      <w:r>
-        <w:rPr>
-          <w:bCs/>
-          <w:sz w:val="24"/>
-          <w:szCs w:val="24"/>
-        </w:rPr>
-        <w:t>);</w:t>
-      </w:r>
-    </w:p>
-    <w:p>
-      <w:pPr>
-        <w:spacing w:line="360" w:lineRule="auto"/>
-        <w:ind w:firstLine="851"/>
-        <w:jc w:val="both"/>
-        <w:rPr>
-          <w:bCs/>
-          <w:sz w:val="24"/>
-          <w:szCs w:val="24"/>
-        </w:rPr>
-      </w:pPr>
-      <w:r>
-        <w:rPr>
-          <w:bCs/>
-          <w:sz w:val="24"/>
-          <w:szCs w:val="24"/>
-        </w:rPr>
-        <w:t>#E6D3B1</w:t>
-      </w:r>
-      <w:r>
-        <w:rPr>
-          <w:bCs/>
-          <w:sz w:val="24"/>
-          <w:szCs w:val="24"/>
-        </w:rPr>
-        <w:t xml:space="preserve"> (</w:t>
-      </w:r>
-      <w:r>
-        <w:rPr>
-          <w:bCs/>
-          <w:sz w:val="24"/>
-          <w:szCs w:val="24"/>
-        </w:rPr>
-        <w:t>Creme</w:t>
-      </w:r>
-      <w:r>
-        <w:rPr>
-          <w:bCs/>
-          <w:sz w:val="24"/>
-          <w:szCs w:val="24"/>
-        </w:rPr>
-        <w:t>)</w:t>
-      </w:r>
-      <w:r>
-        <w:rPr>
-          <w:bCs/>
-          <w:sz w:val="24"/>
-          <w:szCs w:val="24"/>
-        </w:rPr>
-        <w:t>;</w:t>
-      </w:r>
-    </w:p>
-    <w:p>
-      <w:pPr>
-        <w:spacing w:line="360" w:lineRule="auto"/>
-        <w:ind w:firstLine="851"/>
-        <w:jc w:val="both"/>
-        <w:rPr>
-          <w:bCs/>
-          <w:sz w:val="24"/>
-          <w:szCs w:val="24"/>
-        </w:rPr>
-      </w:pPr>
-      <w:r>
-        <w:rPr>
-          <w:bCs/>
-          <w:sz w:val="24"/>
-          <w:szCs w:val="24"/>
-        </w:rPr>
-        <w:t>#617C58</w:t>
-      </w:r>
-      <w:r>
-        <w:rPr>
-          <w:bCs/>
-          <w:sz w:val="24"/>
-          <w:szCs w:val="24"/>
-        </w:rPr>
-        <w:t xml:space="preserve"> (</w:t>
-      </w:r>
-      <w:r>
-        <w:rPr>
-          <w:bCs/>
-          <w:sz w:val="24"/>
-          <w:szCs w:val="24"/>
-        </w:rPr>
-        <w:t>Verde Claro</w:t>
-      </w:r>
-      <w:r>
-        <w:rPr>
-          <w:bCs/>
-          <w:sz w:val="24"/>
-          <w:szCs w:val="24"/>
-        </w:rPr>
-        <w:t>);</w:t>
-      </w:r>
-    </w:p>
-    <w:p>
-      <w:pPr>
-        <w:spacing w:line="360" w:lineRule="auto"/>
-        <w:ind w:firstLine="851"/>
-        <w:jc w:val="both"/>
-        <w:rPr>
-          <w:bCs/>
-          <w:sz w:val="24"/>
-          <w:szCs w:val="24"/>
-        </w:rPr>
-      </w:pPr>
-      <w:r>
-        <w:rPr>
-          <w:bCs/>
-          <w:sz w:val="24"/>
-          <w:szCs w:val="24"/>
-        </w:rPr>
-        <w:t>#2F4F2F</w:t>
-      </w:r>
-      <w:r>
-        <w:rPr>
-          <w:bCs/>
-          <w:sz w:val="24"/>
-          <w:szCs w:val="24"/>
-        </w:rPr>
-        <w:t xml:space="preserve"> (</w:t>
-      </w:r>
-      <w:r>
-        <w:rPr>
-          <w:bCs/>
-          <w:sz w:val="24"/>
-          <w:szCs w:val="24"/>
-        </w:rPr>
-        <w:t>Verde</w:t>
-      </w:r>
-      <w:r>
-        <w:rPr>
-          <w:bCs/>
-          <w:sz w:val="24"/>
-          <w:szCs w:val="24"/>
-        </w:rPr>
-        <w:t>);</w:t>
-      </w:r>
-    </w:p>
-    <w:p>
-      <w:pPr>
-        <w:spacing w:line="360" w:lineRule="auto"/>
-        <w:ind w:firstLine="851"/>
-        <w:jc w:val="both"/>
-        <w:rPr>
-          <w:bCs/>
-          <w:sz w:val="24"/>
-          <w:szCs w:val="24"/>
-        </w:rPr>
-      </w:pPr>
-      <w:r>
-        <w:rPr>
-          <w:bCs/>
-          <w:sz w:val="24"/>
-          <w:szCs w:val="24"/>
-        </w:rPr>
-        <w:t>#C19A6B</w:t>
-      </w:r>
-      <w:r>
-        <w:rPr>
-          <w:bCs/>
-          <w:sz w:val="24"/>
-          <w:szCs w:val="24"/>
-        </w:rPr>
-        <w:t xml:space="preserve"> (</w:t>
-      </w:r>
-      <w:r>
-        <w:rPr>
-          <w:bCs/>
-          <w:sz w:val="24"/>
-          <w:szCs w:val="24"/>
-        </w:rPr>
-        <w:t>Marrom</w:t>
-      </w:r>
-      <w:r>
-        <w:rPr>
-          <w:bCs/>
-          <w:sz w:val="24"/>
-          <w:szCs w:val="24"/>
-        </w:rPr>
-        <w:t>/Creme</w:t>
-      </w:r>
-      <w:r>
-        <w:rPr>
-          <w:bCs/>
-          <w:sz w:val="24"/>
-          <w:szCs w:val="24"/>
-        </w:rPr>
-        <w:t>).</w:t>
-      </w:r>
-    </w:p>
-    <w:p>
-      <w:pPr>
-        <w:spacing w:line="360" w:lineRule="auto"/>
-        <w:ind w:firstLine="851"/>
-        <w:jc w:val="both"/>
-        <w:rPr>
-          <w:bCs/>
-          <w:sz w:val="24"/>
-          <w:szCs w:val="24"/>
-        </w:rPr>
-      </w:pPr>
-    </w:p>
-    <w:p>
-      <w:pPr>
-        <w:spacing w:line="360" w:lineRule="auto"/>
-        <w:jc w:val="both"/>
-        <w:rPr>
-          <w:bCs/>
-          <w:sz w:val="24"/>
-          <w:szCs w:val="24"/>
-        </w:rPr>
-      </w:pPr>
-    </w:p>
-    <w:p>
-      <w:pPr>
-        <w:spacing w:line="360" w:lineRule="auto"/>
-        <w:ind w:firstLine="720"/>
-        <w:jc w:val="both"/>
-        <w:rPr>
-          <w:bCs/>
-          <w:sz w:val="24"/>
-          <w:szCs w:val="24"/>
-        </w:rPr>
-      </w:pPr>
-      <w:r>
-        <w:rPr>
-          <w:bCs/>
-          <w:sz w:val="24"/>
-          <w:szCs w:val="24"/>
-        </w:rPr>
-        <w:t>Essa combinação proporciona um equilíbrio harmonioso entre os tons terrosos do café e a vivacidade do verde, criando um visual acolhedor e ao mesmo tempo fresco para o seu site sobre café.</w:t>
-      </w:r>
-    </w:p>
-    <w:p>
-      <w:pPr>
-        <w:spacing w:line="360" w:lineRule="auto"/>
-        <w:ind w:firstLine="851"/>
-        <w:jc w:val="both"/>
-        <w:rPr>
-          <w:sz w:val="24"/>
-          <w:szCs w:val="24"/>
-        </w:rPr>
-      </w:pPr>
-    </w:p>
-    <w:p>
-      <w:pPr>
-        <w:spacing w:line="360" w:lineRule="auto"/>
-        <w:jc w:val="both"/>
-        <w:rPr>
-          <w:b/>
-          <w:bCs/>
-          <w:sz w:val="24"/>
-          <w:szCs w:val="24"/>
-        </w:rPr>
-      </w:pPr>
-      <w:r>
-        <w:rPr>
-          <w:b/>
-          <w:bCs/>
-          <w:sz w:val="24"/>
-          <w:szCs w:val="24"/>
-        </w:rPr>
-        <w:t>Análise das Cores</w:t>
-      </w:r>
-      <w:bookmarkStart w:id="29" w:name="_1fob9te" w:colFirst="0" w:colLast="0"/>
-      <w:bookmarkEnd w:id="29"/>
-      <w:r>
-        <w:rPr>
-          <w:b/>
-          <w:bCs/>
-          <w:sz w:val="24"/>
-          <w:szCs w:val="24"/>
-        </w:rPr>
-        <w:t>:</w:t>
-      </w:r>
-    </w:p>
-    <w:p>
-      <w:pPr>
-        <w:pStyle w:val="PargrafodaLista"/>
-        <w:numPr>
-          <w:ilvl w:val="1"/>
-          <w:numId w:val="16"/>
-        </w:numPr>
-        <w:spacing w:line="360" w:lineRule="auto"/>
-        <w:jc w:val="both"/>
-        <w:rPr>
-          <w:bCs/>
-          <w:sz w:val="24"/>
-          <w:szCs w:val="24"/>
-        </w:rPr>
-      </w:pPr>
-      <w:r>
-        <w:rPr>
-          <w:sz w:val="24"/>
-          <w:szCs w:val="24"/>
-        </w:rPr>
-        <w:lastRenderedPageBreak/>
-        <w:t>Café Expresso</w:t>
-      </w:r>
-      <w:r>
-        <w:rPr>
-          <w:bCs/>
-          <w:sz w:val="24"/>
-          <w:szCs w:val="24"/>
-        </w:rPr>
-        <w:t xml:space="preserve"> #4B3621</w:t>
-      </w:r>
-    </w:p>
-    <w:p>
-      <w:pPr>
-        <w:spacing w:line="360" w:lineRule="auto"/>
-        <w:ind w:firstLine="720"/>
-        <w:jc w:val="both"/>
-        <w:rPr>
-          <w:bCs/>
-          <w:sz w:val="24"/>
-          <w:szCs w:val="24"/>
-        </w:rPr>
-      </w:pPr>
-      <w:r>
-        <w:rPr>
-          <w:sz w:val="24"/>
-          <w:szCs w:val="24"/>
-        </w:rPr>
-        <w:t>Descrição:</w:t>
-      </w:r>
-      <w:r>
-        <w:rPr>
-          <w:bCs/>
-          <w:sz w:val="24"/>
-          <w:szCs w:val="24"/>
-        </w:rPr>
-        <w:t xml:space="preserve"> Um tom profundo de marrom escuro, como o café expresso recém-passado. Esta cor pode ser usada como a principal no site, evocando a intensidade e a riqueza do café.</w:t>
-      </w:r>
-      <w:r>
-        <w:rPr>
-          <w:bCs/>
-          <w:sz w:val="24"/>
-          <w:szCs w:val="24"/>
-        </w:rPr>
-        <w:t xml:space="preserve"> </w:t>
-      </w:r>
-      <w:r>
-        <w:rPr>
-          <w:bCs/>
-          <w:sz w:val="24"/>
-          <w:szCs w:val="24"/>
-        </w:rPr>
-        <w:t>U</w:t>
-      </w:r>
-      <w:r>
-        <w:rPr>
-          <w:bCs/>
-          <w:sz w:val="24"/>
-          <w:szCs w:val="24"/>
-        </w:rPr>
-        <w:t xml:space="preserve">sada </w:t>
-      </w:r>
-      <w:r>
-        <w:rPr>
-          <w:bCs/>
-          <w:sz w:val="24"/>
-          <w:szCs w:val="24"/>
-        </w:rPr>
-        <w:t>para o fundo principal ou elementos-chave do site, como cabeçalhos e rodapés.</w:t>
-      </w:r>
-    </w:p>
-    <w:p>
-      <w:pPr>
-        <w:pStyle w:val="PargrafodaLista"/>
-        <w:numPr>
-          <w:ilvl w:val="1"/>
-          <w:numId w:val="16"/>
-        </w:numPr>
-        <w:spacing w:line="360" w:lineRule="auto"/>
-        <w:jc w:val="both"/>
-        <w:rPr>
-          <w:bCs/>
-          <w:sz w:val="24"/>
-          <w:szCs w:val="24"/>
-        </w:rPr>
-      </w:pPr>
-      <w:r>
-        <w:rPr>
-          <w:sz w:val="24"/>
-          <w:szCs w:val="24"/>
-        </w:rPr>
-        <w:t>Creme de Leite</w:t>
-      </w:r>
-      <w:r>
-        <w:rPr>
-          <w:bCs/>
-          <w:sz w:val="24"/>
-          <w:szCs w:val="24"/>
-        </w:rPr>
-        <w:t xml:space="preserve"> #E6D3B1</w:t>
-      </w:r>
-    </w:p>
-    <w:p>
-      <w:pPr>
-        <w:spacing w:line="360" w:lineRule="auto"/>
-        <w:ind w:firstLine="720"/>
-        <w:jc w:val="both"/>
-        <w:rPr>
-          <w:bCs/>
-          <w:sz w:val="24"/>
-          <w:szCs w:val="24"/>
-        </w:rPr>
-      </w:pPr>
-      <w:r>
-        <w:rPr>
-          <w:sz w:val="24"/>
-          <w:szCs w:val="24"/>
-        </w:rPr>
-        <w:t>Descrição: Um tom claro de bege, lembrando o creme de leite adicionado ao café.</w:t>
-      </w:r>
-      <w:r>
-        <w:rPr>
-          <w:bCs/>
-          <w:sz w:val="24"/>
-          <w:szCs w:val="24"/>
-        </w:rPr>
-        <w:t xml:space="preserve"> Ideal para fundos ou elementos que necessitam de um contraste suave com o marrom.</w:t>
-      </w:r>
-      <w:r>
-        <w:rPr>
-          <w:bCs/>
-          <w:sz w:val="24"/>
-          <w:szCs w:val="24"/>
-        </w:rPr>
-        <w:t xml:space="preserve"> </w:t>
-      </w:r>
-      <w:r>
-        <w:rPr>
-          <w:bCs/>
-          <w:sz w:val="24"/>
-          <w:szCs w:val="24"/>
-        </w:rPr>
-        <w:t>Ideal para fundos de seção ou como base para texto escuro.</w:t>
-      </w:r>
-    </w:p>
-    <w:p>
-      <w:pPr>
-        <w:pStyle w:val="PargrafodaLista"/>
-        <w:numPr>
-          <w:ilvl w:val="1"/>
-          <w:numId w:val="16"/>
-        </w:numPr>
-        <w:spacing w:line="360" w:lineRule="auto"/>
-        <w:jc w:val="both"/>
-        <w:rPr>
-          <w:bCs/>
-          <w:sz w:val="24"/>
-          <w:szCs w:val="24"/>
-        </w:rPr>
-      </w:pPr>
-      <w:r>
-        <w:rPr>
-          <w:sz w:val="24"/>
-          <w:szCs w:val="24"/>
-        </w:rPr>
-        <w:t>Grão de Café Verde</w:t>
-      </w:r>
-      <w:r>
-        <w:rPr>
-          <w:b/>
-          <w:bCs/>
-          <w:sz w:val="24"/>
-          <w:szCs w:val="24"/>
-        </w:rPr>
-        <w:t xml:space="preserve"> </w:t>
-      </w:r>
-      <w:r>
-        <w:rPr>
-          <w:bCs/>
-          <w:sz w:val="24"/>
-          <w:szCs w:val="24"/>
-        </w:rPr>
-        <w:t>#617C58</w:t>
-      </w:r>
-    </w:p>
-    <w:p>
-      <w:pPr>
-        <w:spacing w:line="360" w:lineRule="auto"/>
-        <w:ind w:firstLine="720"/>
-        <w:jc w:val="both"/>
-        <w:rPr>
-          <w:bCs/>
-          <w:sz w:val="24"/>
-          <w:szCs w:val="24"/>
-        </w:rPr>
-      </w:pPr>
-      <w:r>
-        <w:rPr>
-          <w:bCs/>
-          <w:sz w:val="24"/>
-          <w:szCs w:val="24"/>
-        </w:rPr>
-        <w:t>Descrição: Um verde médio, inspirado na cor dos grãos de café antes de serem torrados. Essa cor pode ser usada para detalhes ou destaques, trazendo uma sensação de frescor e naturalidade.</w:t>
-      </w:r>
-      <w:r>
-        <w:rPr>
-          <w:bCs/>
-          <w:sz w:val="24"/>
-          <w:szCs w:val="24"/>
-        </w:rPr>
-        <w:t xml:space="preserve"> </w:t>
-      </w:r>
-      <w:r>
-        <w:rPr>
-          <w:bCs/>
-          <w:sz w:val="24"/>
-          <w:szCs w:val="24"/>
-        </w:rPr>
-        <w:t>Perfeitos para botões de chamada para ação, links, e elementos gráficos de destaque.</w:t>
-      </w:r>
-    </w:p>
-    <w:p>
-      <w:pPr>
-        <w:pStyle w:val="PargrafodaLista"/>
-        <w:numPr>
-          <w:ilvl w:val="1"/>
-          <w:numId w:val="16"/>
-        </w:numPr>
-        <w:spacing w:line="360" w:lineRule="auto"/>
-        <w:jc w:val="both"/>
-        <w:rPr>
-          <w:bCs/>
-          <w:sz w:val="24"/>
-          <w:szCs w:val="24"/>
-        </w:rPr>
-      </w:pPr>
-      <w:r>
-        <w:rPr>
-          <w:sz w:val="24"/>
-          <w:szCs w:val="24"/>
-        </w:rPr>
-        <w:t>Folha de Café</w:t>
-      </w:r>
-      <w:r>
-        <w:rPr>
-          <w:b/>
-          <w:bCs/>
-          <w:sz w:val="24"/>
-          <w:szCs w:val="24"/>
-        </w:rPr>
-        <w:t xml:space="preserve"> </w:t>
-      </w:r>
-      <w:r>
-        <w:rPr>
-          <w:bCs/>
-          <w:sz w:val="24"/>
-          <w:szCs w:val="24"/>
-        </w:rPr>
-        <w:t>#2F4F2F</w:t>
-      </w:r>
-    </w:p>
-    <w:p>
-      <w:pPr>
-        <w:spacing w:line="360" w:lineRule="auto"/>
-        <w:ind w:firstLine="720"/>
-        <w:jc w:val="both"/>
-        <w:rPr>
-          <w:bCs/>
-          <w:sz w:val="24"/>
-          <w:szCs w:val="24"/>
-        </w:rPr>
-      </w:pPr>
-      <w:r>
-        <w:rPr>
-          <w:bCs/>
-          <w:sz w:val="24"/>
-          <w:szCs w:val="24"/>
-        </w:rPr>
-        <w:t>Descrição: Um verde escuro, representando as folhas das plantas de café. Excelente para botões ou para áreas que precisam de um contraste mais escuro sem perder a harmonia com os tons terrosos.</w:t>
-      </w:r>
-      <w:r>
-        <w:rPr>
-          <w:bCs/>
-          <w:sz w:val="24"/>
-          <w:szCs w:val="24"/>
-        </w:rPr>
-        <w:t xml:space="preserve"> </w:t>
-      </w:r>
-      <w:r>
-        <w:rPr>
-          <w:bCs/>
-          <w:sz w:val="24"/>
-          <w:szCs w:val="24"/>
-        </w:rPr>
-        <w:t>Perfeitos para botões de chamada para ação, links, e elementos gráficos de destaque.</w:t>
-      </w:r>
-    </w:p>
-    <w:p>
-      <w:pPr>
-        <w:pStyle w:val="PargrafodaLista"/>
-        <w:numPr>
-          <w:ilvl w:val="1"/>
-          <w:numId w:val="16"/>
-        </w:numPr>
-        <w:spacing w:line="360" w:lineRule="auto"/>
-        <w:jc w:val="both"/>
-        <w:rPr>
-          <w:bCs/>
-          <w:sz w:val="24"/>
-          <w:szCs w:val="24"/>
-        </w:rPr>
-      </w:pPr>
-      <w:r>
-        <w:rPr>
-          <w:sz w:val="24"/>
-          <w:szCs w:val="24"/>
-        </w:rPr>
-        <w:t>Açúcar Mascavo</w:t>
-      </w:r>
-      <w:r>
-        <w:rPr>
-          <w:bCs/>
-          <w:sz w:val="24"/>
-          <w:szCs w:val="24"/>
-        </w:rPr>
-        <w:t xml:space="preserve"> #C19A6B</w:t>
-      </w:r>
-    </w:p>
-    <w:p>
-      <w:pPr>
-        <w:spacing w:line="360" w:lineRule="auto"/>
-        <w:ind w:firstLine="720"/>
-        <w:jc w:val="both"/>
-        <w:rPr>
-          <w:bCs/>
-          <w:sz w:val="24"/>
-          <w:szCs w:val="24"/>
-        </w:rPr>
-      </w:pPr>
-      <w:r>
-        <w:rPr>
-          <w:bCs/>
-          <w:sz w:val="24"/>
-          <w:szCs w:val="24"/>
-        </w:rPr>
-        <w:t>Descrição: Um tom marrom claro, que lembra o açúcar mascavo frequentemente usado em bebidas de café. Pode ser usado para ícones, textos, ou elementos que precisam de um toque mais quente e convidativo.</w:t>
-      </w:r>
-      <w:r>
-        <w:rPr>
-          <w:bCs/>
-          <w:sz w:val="24"/>
-          <w:szCs w:val="24"/>
-        </w:rPr>
-        <w:t xml:space="preserve"> </w:t>
-      </w:r>
-      <w:r>
-        <w:rPr>
-          <w:bCs/>
-          <w:sz w:val="24"/>
-          <w:szCs w:val="24"/>
-        </w:rPr>
-        <w:t>Pode ser utilizado em detalhes, como ícones, bordas, e outros pequenos elementos para adicionar calor e suavidade.</w:t>
-      </w:r>
-    </w:p>
-    <w:p>
-      <w:pPr>
-        <w:rPr>
-          <w:sz w:val="24"/>
-          <w:szCs w:val="24"/>
-        </w:rPr>
-      </w:pPr>
-    </w:p>
-    <w:p>
-      <w:pPr>
-        <w:pStyle w:val="Ttulo"/>
-        <w:spacing w:before="0" w:after="0" w:line="360" w:lineRule="auto"/>
-        <w:jc w:val="center"/>
-      </w:pPr>
-      <w:r>
-        <w:rPr>
-          <w:sz w:val="20"/>
-          <w:szCs w:val="20"/>
-        </w:rPr>
-        <w:t xml:space="preserve">Imagem 04 – </w:t>
-      </w:r>
-      <w:r>
-        <w:rPr>
-          <w:b w:val="0"/>
-          <w:sz w:val="20"/>
-          <w:szCs w:val="20"/>
-        </w:rPr>
-        <w:t>Diagrama de Caso de Uso</w:t>
-      </w:r>
-      <w:r>
-        <w:t>.</w:t>
-      </w:r>
-    </w:p>
-    <w:p>
-      <w:r>
-        <w:rPr>
-          <w:b/>
           <w:noProof/>
           <w:sz w:val="24"/>
           <w:szCs w:val="24"/>
         </w:rPr>
         <w:drawing>
-          <wp:inline distT="0" distB="0" distL="0" distR="0" wp14:anchorId="7B0B9D91" wp14:editId="14AF2D20">
-            <wp:extent cx="5761990" cy="1544955"/>
-            <wp:effectExtent l="0" t="0" r="0" b="0"/>
-            <wp:docPr id="510665621" name="Imagem 6" descr="Gráfico de mapa de árvore&#10;&#10;Descrição gerada automaticamente"/>
+          <wp:inline distT="0" distB="0" distL="0" distR="0" wp14:anchorId="7C77B639" wp14:editId="26226C6E">
+            <wp:extent cx="4511040" cy="1209539"/>
+            <wp:effectExtent l="0" t="0" r="3810" b="0"/>
+            <wp:docPr id="1189902814" name="Imagem 4" descr="Gráfico de mapa de árvore&#10;&#10;Descrição gerada automaticamente"/>
             <wp:cNvGraphicFramePr>
               <a:graphicFrameLocks xmlns:a="http://schemas.openxmlformats.org/drawingml/2006/main" noChangeAspect="1"/>
             </wp:cNvGraphicFramePr>
@@ -6174,7 +5990,7 @@
               <a:graphicData uri="http://schemas.openxmlformats.org/drawingml/2006/picture">
                 <pic:pic xmlns:pic="http://schemas.openxmlformats.org/drawingml/2006/picture">
                   <pic:nvPicPr>
-                    <pic:cNvPr id="510665621" name="Imagem 6" descr="Gráfico de mapa de árvore&#10;&#10;Descrição gerada automaticamente"/>
+                    <pic:cNvPr id="1189902814" name="Imagem 4" descr="Gráfico de mapa de árvore&#10;&#10;Descrição gerada automaticamente"/>
                     <pic:cNvPicPr/>
                   </pic:nvPicPr>
                   <pic:blipFill>
@@ -6192,7 +6008,7 @@
                   <pic:spPr>
                     <a:xfrm>
                       <a:off x="0" y="0"/>
-                      <a:ext cx="5761990" cy="1544955"/>
+                      <a:ext cx="4534654" cy="1215871"/>
                     </a:xfrm>
                     <a:prstGeom prst="rect">
                       <a:avLst/>
@@ -6232,18 +6048,810 @@
     </w:p>
     <w:p>
       <w:pPr>
-        <w:rPr>
-          <w:sz w:val="24"/>
-          <w:szCs w:val="24"/>
-        </w:rPr>
-      </w:pPr>
-    </w:p>
-    <w:p>
-      <w:pPr>
-        <w:pStyle w:val="Ttulo"/>
-        <w:spacing w:before="0" w:after="0" w:line="360" w:lineRule="auto"/>
+        <w:spacing w:line="360" w:lineRule="auto"/>
+        <w:ind w:firstLine="851"/>
         <w:jc w:val="both"/>
         <w:rPr>
+          <w:sz w:val="24"/>
+          <w:szCs w:val="24"/>
+        </w:rPr>
+      </w:pPr>
+    </w:p>
+    <w:p>
+      <w:pPr>
+        <w:spacing w:line="360" w:lineRule="auto"/>
+        <w:ind w:firstLine="851"/>
+        <w:jc w:val="both"/>
+        <w:rPr>
+          <w:sz w:val="24"/>
+          <w:szCs w:val="24"/>
+        </w:rPr>
+      </w:pPr>
+      <w:r>
+        <w:rPr>
+          <w:sz w:val="24"/>
+          <w:szCs w:val="24"/>
+        </w:rPr>
+        <w:t>A paleta de cores apresentada na</w:t>
+      </w:r>
+      <w:r>
+        <w:rPr>
+          <w:sz w:val="24"/>
+          <w:szCs w:val="24"/>
+        </w:rPr>
+        <w:t xml:space="preserve"> I</w:t>
+      </w:r>
+      <w:r>
+        <w:rPr>
+          <w:sz w:val="24"/>
+          <w:szCs w:val="24"/>
+        </w:rPr>
+        <w:t xml:space="preserve">magem </w:t>
+      </w:r>
+      <w:r>
+        <w:rPr>
+          <w:sz w:val="24"/>
+          <w:szCs w:val="24"/>
+        </w:rPr>
+        <w:t>01</w:t>
+      </w:r>
+      <w:r>
+        <w:rPr>
+          <w:sz w:val="24"/>
+          <w:szCs w:val="24"/>
+        </w:rPr>
+        <w:t xml:space="preserve"> </w:t>
+      </w:r>
+      <w:r>
+        <w:rPr>
+          <w:sz w:val="24"/>
+          <w:szCs w:val="24"/>
+        </w:rPr>
+        <w:t>inclui os seguintes códigos hexadecimais:</w:t>
+      </w:r>
+    </w:p>
+    <w:p>
+      <w:pPr>
+        <w:spacing w:line="360" w:lineRule="auto"/>
+        <w:ind w:firstLine="851"/>
+        <w:jc w:val="both"/>
+        <w:rPr>
+          <w:sz w:val="24"/>
+          <w:szCs w:val="24"/>
+        </w:rPr>
+      </w:pPr>
+    </w:p>
+    <w:p>
+      <w:pPr>
+        <w:spacing w:line="360" w:lineRule="auto"/>
+        <w:ind w:firstLine="851"/>
+        <w:jc w:val="both"/>
+        <w:rPr>
+          <w:bCs/>
+          <w:sz w:val="24"/>
+          <w:szCs w:val="24"/>
+        </w:rPr>
+      </w:pPr>
+      <w:r>
+        <w:rPr>
+          <w:bCs/>
+          <w:sz w:val="24"/>
+          <w:szCs w:val="24"/>
+        </w:rPr>
+        <w:t>#4B3621</w:t>
+      </w:r>
+      <w:r>
+        <w:rPr>
+          <w:bCs/>
+          <w:sz w:val="24"/>
+          <w:szCs w:val="24"/>
+        </w:rPr>
+        <w:t xml:space="preserve"> (</w:t>
+      </w:r>
+      <w:r>
+        <w:rPr>
+          <w:bCs/>
+          <w:sz w:val="24"/>
+          <w:szCs w:val="24"/>
+        </w:rPr>
+        <w:t>Marrom</w:t>
+      </w:r>
+      <w:r>
+        <w:rPr>
+          <w:bCs/>
+          <w:sz w:val="24"/>
+          <w:szCs w:val="24"/>
+        </w:rPr>
+        <w:t>);</w:t>
+      </w:r>
+    </w:p>
+    <w:p>
+      <w:pPr>
+        <w:spacing w:line="360" w:lineRule="auto"/>
+        <w:ind w:firstLine="851"/>
+        <w:jc w:val="both"/>
+        <w:rPr>
+          <w:bCs/>
+          <w:sz w:val="24"/>
+          <w:szCs w:val="24"/>
+        </w:rPr>
+      </w:pPr>
+      <w:r>
+        <w:rPr>
+          <w:bCs/>
+          <w:sz w:val="24"/>
+          <w:szCs w:val="24"/>
+        </w:rPr>
+        <w:t>#E6D3B1</w:t>
+      </w:r>
+      <w:r>
+        <w:rPr>
+          <w:bCs/>
+          <w:sz w:val="24"/>
+          <w:szCs w:val="24"/>
+        </w:rPr>
+        <w:t xml:space="preserve"> (</w:t>
+      </w:r>
+      <w:r>
+        <w:rPr>
+          <w:bCs/>
+          <w:sz w:val="24"/>
+          <w:szCs w:val="24"/>
+        </w:rPr>
+        <w:t>Creme</w:t>
+      </w:r>
+      <w:r>
+        <w:rPr>
+          <w:bCs/>
+          <w:sz w:val="24"/>
+          <w:szCs w:val="24"/>
+        </w:rPr>
+        <w:t>)</w:t>
+      </w:r>
+      <w:r>
+        <w:rPr>
+          <w:bCs/>
+          <w:sz w:val="24"/>
+          <w:szCs w:val="24"/>
+        </w:rPr>
+        <w:t>;</w:t>
+      </w:r>
+    </w:p>
+    <w:p>
+      <w:pPr>
+        <w:spacing w:line="360" w:lineRule="auto"/>
+        <w:ind w:firstLine="851"/>
+        <w:jc w:val="both"/>
+        <w:rPr>
+          <w:bCs/>
+          <w:sz w:val="24"/>
+          <w:szCs w:val="24"/>
+        </w:rPr>
+      </w:pPr>
+      <w:r>
+        <w:rPr>
+          <w:bCs/>
+          <w:sz w:val="24"/>
+          <w:szCs w:val="24"/>
+        </w:rPr>
+        <w:t>#617C58</w:t>
+      </w:r>
+      <w:r>
+        <w:rPr>
+          <w:bCs/>
+          <w:sz w:val="24"/>
+          <w:szCs w:val="24"/>
+        </w:rPr>
+        <w:t xml:space="preserve"> (</w:t>
+      </w:r>
+      <w:r>
+        <w:rPr>
+          <w:bCs/>
+          <w:sz w:val="24"/>
+          <w:szCs w:val="24"/>
+        </w:rPr>
+        <w:t>Verde Claro</w:t>
+      </w:r>
+      <w:r>
+        <w:rPr>
+          <w:bCs/>
+          <w:sz w:val="24"/>
+          <w:szCs w:val="24"/>
+        </w:rPr>
+        <w:t>);</w:t>
+      </w:r>
+    </w:p>
+    <w:p>
+      <w:pPr>
+        <w:spacing w:line="360" w:lineRule="auto"/>
+        <w:ind w:firstLine="851"/>
+        <w:jc w:val="both"/>
+        <w:rPr>
+          <w:bCs/>
+          <w:sz w:val="24"/>
+          <w:szCs w:val="24"/>
+        </w:rPr>
+      </w:pPr>
+      <w:r>
+        <w:rPr>
+          <w:bCs/>
+          <w:sz w:val="24"/>
+          <w:szCs w:val="24"/>
+        </w:rPr>
+        <w:t>#2F4F2F</w:t>
+      </w:r>
+      <w:r>
+        <w:rPr>
+          <w:bCs/>
+          <w:sz w:val="24"/>
+          <w:szCs w:val="24"/>
+        </w:rPr>
+        <w:t xml:space="preserve"> (</w:t>
+      </w:r>
+      <w:r>
+        <w:rPr>
+          <w:bCs/>
+          <w:sz w:val="24"/>
+          <w:szCs w:val="24"/>
+        </w:rPr>
+        <w:t>Verde</w:t>
+      </w:r>
+      <w:r>
+        <w:rPr>
+          <w:bCs/>
+          <w:sz w:val="24"/>
+          <w:szCs w:val="24"/>
+        </w:rPr>
+        <w:t>);</w:t>
+      </w:r>
+    </w:p>
+    <w:p>
+      <w:pPr>
+        <w:spacing w:line="360" w:lineRule="auto"/>
+        <w:ind w:firstLine="851"/>
+        <w:jc w:val="both"/>
+        <w:rPr>
+          <w:bCs/>
+          <w:sz w:val="24"/>
+          <w:szCs w:val="24"/>
+        </w:rPr>
+      </w:pPr>
+      <w:r>
+        <w:rPr>
+          <w:bCs/>
+          <w:sz w:val="24"/>
+          <w:szCs w:val="24"/>
+        </w:rPr>
+        <w:t>#C19A6B</w:t>
+      </w:r>
+      <w:r>
+        <w:rPr>
+          <w:bCs/>
+          <w:sz w:val="24"/>
+          <w:szCs w:val="24"/>
+        </w:rPr>
+        <w:t xml:space="preserve"> (</w:t>
+      </w:r>
+      <w:r>
+        <w:rPr>
+          <w:bCs/>
+          <w:sz w:val="24"/>
+          <w:szCs w:val="24"/>
+        </w:rPr>
+        <w:t>Marrom</w:t>
+      </w:r>
+      <w:r>
+        <w:rPr>
+          <w:bCs/>
+          <w:sz w:val="24"/>
+          <w:szCs w:val="24"/>
+        </w:rPr>
+        <w:t>/Creme</w:t>
+      </w:r>
+      <w:r>
+        <w:rPr>
+          <w:bCs/>
+          <w:sz w:val="24"/>
+          <w:szCs w:val="24"/>
+        </w:rPr>
+        <w:t>).</w:t>
+      </w:r>
+    </w:p>
+    <w:p>
+      <w:pPr>
+        <w:spacing w:line="360" w:lineRule="auto"/>
+        <w:ind w:firstLine="851"/>
+        <w:jc w:val="both"/>
+        <w:rPr>
+          <w:bCs/>
+          <w:sz w:val="24"/>
+          <w:szCs w:val="24"/>
+        </w:rPr>
+      </w:pPr>
+    </w:p>
+    <w:p>
+      <w:pPr>
+        <w:spacing w:line="360" w:lineRule="auto"/>
+        <w:jc w:val="both"/>
+        <w:rPr>
+          <w:bCs/>
+          <w:sz w:val="24"/>
+          <w:szCs w:val="24"/>
+        </w:rPr>
+      </w:pPr>
+    </w:p>
+    <w:p>
+      <w:pPr>
+        <w:spacing w:line="360" w:lineRule="auto"/>
+        <w:ind w:firstLine="720"/>
+        <w:jc w:val="both"/>
+        <w:rPr>
+          <w:bCs/>
+          <w:sz w:val="24"/>
+          <w:szCs w:val="24"/>
+        </w:rPr>
+      </w:pPr>
+      <w:r>
+        <w:rPr>
+          <w:bCs/>
+          <w:sz w:val="24"/>
+          <w:szCs w:val="24"/>
+        </w:rPr>
+        <w:lastRenderedPageBreak/>
+        <w:t>Essa combinação proporciona um equilíbrio harmonioso entre os tons terrosos do café e a vivacidade do verde, criando um visual acolhedor e ao mesmo tempo fresco para o seu site sobre café.</w:t>
+      </w:r>
+    </w:p>
+    <w:p>
+      <w:pPr>
+        <w:spacing w:line="360" w:lineRule="auto"/>
+        <w:ind w:firstLine="851"/>
+        <w:jc w:val="both"/>
+        <w:rPr>
+          <w:sz w:val="24"/>
+          <w:szCs w:val="24"/>
+        </w:rPr>
+      </w:pPr>
+    </w:p>
+    <w:p>
+      <w:pPr>
+        <w:spacing w:line="360" w:lineRule="auto"/>
+        <w:jc w:val="both"/>
+        <w:rPr>
+          <w:b/>
+          <w:bCs/>
+          <w:sz w:val="24"/>
+          <w:szCs w:val="24"/>
+        </w:rPr>
+      </w:pPr>
+      <w:r>
+        <w:rPr>
+          <w:b/>
+          <w:bCs/>
+          <w:sz w:val="24"/>
+          <w:szCs w:val="24"/>
+        </w:rPr>
+        <w:t>Análise das Cores</w:t>
+      </w:r>
+      <w:bookmarkStart w:id="27" w:name="_1fob9te" w:colFirst="0" w:colLast="0"/>
+      <w:bookmarkEnd w:id="27"/>
+      <w:r>
+        <w:rPr>
+          <w:b/>
+          <w:bCs/>
+          <w:sz w:val="24"/>
+          <w:szCs w:val="24"/>
+        </w:rPr>
+        <w:t>:</w:t>
+      </w:r>
+    </w:p>
+    <w:p>
+      <w:pPr>
+        <w:pStyle w:val="PargrafodaLista"/>
+        <w:numPr>
+          <w:ilvl w:val="1"/>
+          <w:numId w:val="16"/>
+        </w:numPr>
+        <w:spacing w:line="360" w:lineRule="auto"/>
+        <w:jc w:val="both"/>
+        <w:rPr>
+          <w:bCs/>
+          <w:sz w:val="24"/>
+          <w:szCs w:val="24"/>
+        </w:rPr>
+      </w:pPr>
+      <w:r>
+        <w:rPr>
+          <w:sz w:val="24"/>
+          <w:szCs w:val="24"/>
+        </w:rPr>
+        <w:t>Café Expresso</w:t>
+      </w:r>
+      <w:r>
+        <w:rPr>
+          <w:bCs/>
+          <w:sz w:val="24"/>
+          <w:szCs w:val="24"/>
+        </w:rPr>
+        <w:t xml:space="preserve"> #4B3621</w:t>
+      </w:r>
+    </w:p>
+    <w:p>
+      <w:pPr>
+        <w:spacing w:line="360" w:lineRule="auto"/>
+        <w:ind w:firstLine="720"/>
+        <w:jc w:val="both"/>
+        <w:rPr>
+          <w:bCs/>
+          <w:sz w:val="24"/>
+          <w:szCs w:val="24"/>
+        </w:rPr>
+      </w:pPr>
+      <w:r>
+        <w:rPr>
+          <w:sz w:val="24"/>
+          <w:szCs w:val="24"/>
+        </w:rPr>
+        <w:t>Descrição:</w:t>
+      </w:r>
+      <w:r>
+        <w:rPr>
+          <w:bCs/>
+          <w:sz w:val="24"/>
+          <w:szCs w:val="24"/>
+        </w:rPr>
+        <w:t xml:space="preserve"> Um tom profundo de marrom escuro, como o café expresso </w:t>
+      </w:r>
+      <w:proofErr w:type="spellStart"/>
+      <w:r>
+        <w:rPr>
+          <w:bCs/>
+          <w:sz w:val="24"/>
+          <w:szCs w:val="24"/>
+        </w:rPr>
+        <w:t>recém-passado</w:t>
+      </w:r>
+      <w:proofErr w:type="spellEnd"/>
+      <w:r>
+        <w:rPr>
+          <w:bCs/>
+          <w:sz w:val="24"/>
+          <w:szCs w:val="24"/>
+        </w:rPr>
+        <w:t>. Esta cor pode ser usada como a principal no site, evocando a intensidade e a riqueza do café.</w:t>
+      </w:r>
+      <w:r>
+        <w:rPr>
+          <w:bCs/>
+          <w:sz w:val="24"/>
+          <w:szCs w:val="24"/>
+        </w:rPr>
+        <w:t xml:space="preserve"> </w:t>
+      </w:r>
+      <w:r>
+        <w:rPr>
+          <w:bCs/>
+          <w:sz w:val="24"/>
+          <w:szCs w:val="24"/>
+        </w:rPr>
+        <w:t>U</w:t>
+      </w:r>
+      <w:r>
+        <w:rPr>
+          <w:bCs/>
+          <w:sz w:val="24"/>
+          <w:szCs w:val="24"/>
+        </w:rPr>
+        <w:t xml:space="preserve">sada </w:t>
+      </w:r>
+      <w:r>
+        <w:rPr>
+          <w:bCs/>
+          <w:sz w:val="24"/>
+          <w:szCs w:val="24"/>
+        </w:rPr>
+        <w:t>para o fundo principal ou elementos-chave do site, como cabeçalhos e rodapés.</w:t>
+      </w:r>
+    </w:p>
+    <w:p>
+      <w:pPr>
+        <w:pStyle w:val="PargrafodaLista"/>
+        <w:numPr>
+          <w:ilvl w:val="1"/>
+          <w:numId w:val="16"/>
+        </w:numPr>
+        <w:spacing w:line="360" w:lineRule="auto"/>
+        <w:jc w:val="both"/>
+        <w:rPr>
+          <w:bCs/>
+          <w:sz w:val="24"/>
+          <w:szCs w:val="24"/>
+        </w:rPr>
+      </w:pPr>
+      <w:r>
+        <w:rPr>
+          <w:sz w:val="24"/>
+          <w:szCs w:val="24"/>
+        </w:rPr>
+        <w:t>Creme de Leite</w:t>
+      </w:r>
+      <w:r>
+        <w:rPr>
+          <w:bCs/>
+          <w:sz w:val="24"/>
+          <w:szCs w:val="24"/>
+        </w:rPr>
+        <w:t xml:space="preserve"> #E6D3B1</w:t>
+      </w:r>
+    </w:p>
+    <w:p>
+      <w:pPr>
+        <w:spacing w:line="360" w:lineRule="auto"/>
+        <w:ind w:firstLine="720"/>
+        <w:jc w:val="both"/>
+        <w:rPr>
+          <w:bCs/>
+          <w:sz w:val="24"/>
+          <w:szCs w:val="24"/>
+        </w:rPr>
+      </w:pPr>
+      <w:r>
+        <w:rPr>
+          <w:sz w:val="24"/>
+          <w:szCs w:val="24"/>
+        </w:rPr>
+        <w:t>Descrição: Um tom claro de bege, lembrando o creme de leite adicionado ao café.</w:t>
+      </w:r>
+      <w:r>
+        <w:rPr>
+          <w:bCs/>
+          <w:sz w:val="24"/>
+          <w:szCs w:val="24"/>
+        </w:rPr>
+        <w:t xml:space="preserve"> Ideal para fundos ou elementos que necessitam de um contraste suave com o marrom.</w:t>
+      </w:r>
+      <w:r>
+        <w:rPr>
+          <w:bCs/>
+          <w:sz w:val="24"/>
+          <w:szCs w:val="24"/>
+        </w:rPr>
+        <w:t xml:space="preserve"> </w:t>
+      </w:r>
+      <w:r>
+        <w:rPr>
+          <w:bCs/>
+          <w:sz w:val="24"/>
+          <w:szCs w:val="24"/>
+        </w:rPr>
+        <w:t>Ideal para fundos de seção ou como base para texto escuro.</w:t>
+      </w:r>
+    </w:p>
+    <w:p>
+      <w:pPr>
+        <w:pStyle w:val="PargrafodaLista"/>
+        <w:numPr>
+          <w:ilvl w:val="1"/>
+          <w:numId w:val="16"/>
+        </w:numPr>
+        <w:spacing w:line="360" w:lineRule="auto"/>
+        <w:jc w:val="both"/>
+        <w:rPr>
+          <w:bCs/>
+          <w:sz w:val="24"/>
+          <w:szCs w:val="24"/>
+        </w:rPr>
+      </w:pPr>
+      <w:r>
+        <w:rPr>
+          <w:sz w:val="24"/>
+          <w:szCs w:val="24"/>
+        </w:rPr>
+        <w:t>Grão de Café Verde</w:t>
+      </w:r>
+      <w:r>
+        <w:rPr>
+          <w:b/>
+          <w:bCs/>
+          <w:sz w:val="24"/>
+          <w:szCs w:val="24"/>
+        </w:rPr>
+        <w:t xml:space="preserve"> </w:t>
+      </w:r>
+      <w:r>
+        <w:rPr>
+          <w:bCs/>
+          <w:sz w:val="24"/>
+          <w:szCs w:val="24"/>
+        </w:rPr>
+        <w:t>#617C58</w:t>
+      </w:r>
+    </w:p>
+    <w:p>
+      <w:pPr>
+        <w:spacing w:line="360" w:lineRule="auto"/>
+        <w:ind w:firstLine="720"/>
+        <w:jc w:val="both"/>
+        <w:rPr>
+          <w:bCs/>
+          <w:sz w:val="24"/>
+          <w:szCs w:val="24"/>
+        </w:rPr>
+      </w:pPr>
+      <w:r>
+        <w:rPr>
+          <w:bCs/>
+          <w:sz w:val="24"/>
+          <w:szCs w:val="24"/>
+        </w:rPr>
+        <w:t>Descrição: Um verde médio, inspirado na cor dos grãos de café antes de serem torrados. Essa cor pode ser usada para detalhes ou destaques, trazendo uma sensação de frescor e naturalidade.</w:t>
+      </w:r>
+      <w:r>
+        <w:rPr>
+          <w:bCs/>
+          <w:sz w:val="24"/>
+          <w:szCs w:val="24"/>
+        </w:rPr>
+        <w:t xml:space="preserve"> </w:t>
+      </w:r>
+      <w:r>
+        <w:rPr>
+          <w:bCs/>
+          <w:sz w:val="24"/>
+          <w:szCs w:val="24"/>
+        </w:rPr>
+        <w:t>Perfeitos para botões de chamada para ação, links, e elementos gráficos de destaque.</w:t>
+      </w:r>
+    </w:p>
+    <w:p>
+      <w:pPr>
+        <w:pStyle w:val="PargrafodaLista"/>
+        <w:numPr>
+          <w:ilvl w:val="1"/>
+          <w:numId w:val="16"/>
+        </w:numPr>
+        <w:spacing w:line="360" w:lineRule="auto"/>
+        <w:jc w:val="both"/>
+        <w:rPr>
+          <w:bCs/>
+          <w:sz w:val="24"/>
+          <w:szCs w:val="24"/>
+        </w:rPr>
+      </w:pPr>
+      <w:r>
+        <w:rPr>
+          <w:sz w:val="24"/>
+          <w:szCs w:val="24"/>
+        </w:rPr>
+        <w:t>Folha de Café</w:t>
+      </w:r>
+      <w:r>
+        <w:rPr>
+          <w:b/>
+          <w:bCs/>
+          <w:sz w:val="24"/>
+          <w:szCs w:val="24"/>
+        </w:rPr>
+        <w:t xml:space="preserve"> </w:t>
+      </w:r>
+      <w:r>
+        <w:rPr>
+          <w:bCs/>
+          <w:sz w:val="24"/>
+          <w:szCs w:val="24"/>
+        </w:rPr>
+        <w:t>#2F4F2F</w:t>
+      </w:r>
+    </w:p>
+    <w:p>
+      <w:pPr>
+        <w:spacing w:line="360" w:lineRule="auto"/>
+        <w:ind w:firstLine="720"/>
+        <w:jc w:val="both"/>
+        <w:rPr>
+          <w:bCs/>
+          <w:sz w:val="24"/>
+          <w:szCs w:val="24"/>
+        </w:rPr>
+      </w:pPr>
+      <w:r>
+        <w:rPr>
+          <w:bCs/>
+          <w:sz w:val="24"/>
+          <w:szCs w:val="24"/>
+        </w:rPr>
+        <w:t>Descrição: Um verde escuro, representando as folhas das plantas de café. Excelente para botões ou para áreas que precisam de um contraste mais escuro sem perder a harmonia com os tons terrosos.</w:t>
+      </w:r>
+      <w:r>
+        <w:rPr>
+          <w:bCs/>
+          <w:sz w:val="24"/>
+          <w:szCs w:val="24"/>
+        </w:rPr>
+        <w:t xml:space="preserve"> </w:t>
+      </w:r>
+      <w:r>
+        <w:rPr>
+          <w:bCs/>
+          <w:sz w:val="24"/>
+          <w:szCs w:val="24"/>
+        </w:rPr>
+        <w:t>Perfeitos para botões de chamada para ação, links, e elementos gráficos de destaque.</w:t>
+      </w:r>
+    </w:p>
+    <w:p>
+      <w:pPr>
+        <w:pStyle w:val="PargrafodaLista"/>
+        <w:numPr>
+          <w:ilvl w:val="1"/>
+          <w:numId w:val="16"/>
+        </w:numPr>
+        <w:spacing w:line="360" w:lineRule="auto"/>
+        <w:jc w:val="both"/>
+        <w:rPr>
+          <w:bCs/>
+          <w:sz w:val="24"/>
+          <w:szCs w:val="24"/>
+        </w:rPr>
+      </w:pPr>
+      <w:r>
+        <w:rPr>
+          <w:sz w:val="24"/>
+          <w:szCs w:val="24"/>
+        </w:rPr>
+        <w:t>Açúcar Mascavo</w:t>
+      </w:r>
+      <w:r>
+        <w:rPr>
+          <w:bCs/>
+          <w:sz w:val="24"/>
+          <w:szCs w:val="24"/>
+        </w:rPr>
+        <w:t xml:space="preserve"> #C19A6B</w:t>
+      </w:r>
+    </w:p>
+    <w:p>
+      <w:pPr>
+        <w:spacing w:line="360" w:lineRule="auto"/>
+        <w:ind w:firstLine="720"/>
+        <w:jc w:val="both"/>
+        <w:rPr>
+          <w:bCs/>
+          <w:sz w:val="24"/>
+          <w:szCs w:val="24"/>
+        </w:rPr>
+      </w:pPr>
+      <w:r>
+        <w:rPr>
+          <w:bCs/>
+          <w:sz w:val="24"/>
+          <w:szCs w:val="24"/>
+        </w:rPr>
+        <w:t>Descrição: Um tom marrom claro, que lembra o açúcar mascavo frequentemente usado em bebidas de café. Pode ser usado para ícones, textos, ou elementos que precisam de um toque mais quente e convidativo.</w:t>
+      </w:r>
+      <w:r>
+        <w:rPr>
+          <w:bCs/>
+          <w:sz w:val="24"/>
+          <w:szCs w:val="24"/>
+        </w:rPr>
+        <w:t xml:space="preserve"> </w:t>
+      </w:r>
+      <w:r>
+        <w:rPr>
+          <w:bCs/>
+          <w:sz w:val="24"/>
+          <w:szCs w:val="24"/>
+        </w:rPr>
+        <w:t>Pode ser utilizado em detalhes, como ícones, bordas, e outros pequenos elementos para adicionar calor e suavidade.</w:t>
+      </w:r>
+    </w:p>
+    <w:p>
+      <w:pPr>
+        <w:spacing w:line="360" w:lineRule="auto"/>
+        <w:ind w:firstLine="720"/>
+        <w:jc w:val="both"/>
+        <w:rPr>
+          <w:bCs/>
           <w:sz w:val="24"/>
           <w:szCs w:val="24"/>
         </w:rPr>
@@ -6257,15 +6865,16 @@
           <w:numId w:val="23"/>
         </w:numPr>
       </w:pPr>
-      <w:bookmarkStart w:id="30" w:name="_Toc179402297"/>
-      <w:r>
+      <w:bookmarkStart w:id="28" w:name="_Toc183558514"/>
+      <w:r>
+        <w:lastRenderedPageBreak/>
         <w:t>Diagrama de caso de uso</w:t>
       </w:r>
-      <w:bookmarkEnd w:id="30"/>
-    </w:p>
-    <w:p>
-      <w:bookmarkStart w:id="31" w:name="_tyjcwt" w:colFirst="0" w:colLast="0"/>
-      <w:bookmarkEnd w:id="31"/>
+      <w:bookmarkEnd w:id="28"/>
+    </w:p>
+    <w:p>
+      <w:bookmarkStart w:id="29" w:name="_tyjcwt" w:colFirst="0" w:colLast="0"/>
+      <w:bookmarkEnd w:id="29"/>
     </w:p>
     <w:p>
       <w:pPr>
@@ -6275,6 +6884,66 @@
       </w:pPr>
       <w:r>
         <w:rPr>
+          <w:noProof/>
+        </w:rPr>
+        <w:drawing>
+          <wp:anchor distT="0" distB="0" distL="114300" distR="114300" simplePos="0" relativeHeight="251702272" behindDoc="0" locked="0" layoutInCell="1" allowOverlap="1" wp14:anchorId="64F2AA79" wp14:editId="319CAF23">
+            <wp:simplePos x="0" y="0"/>
+            <wp:positionH relativeFrom="column">
+              <wp:posOffset>1724025</wp:posOffset>
+            </wp:positionH>
+            <wp:positionV relativeFrom="paragraph">
+              <wp:posOffset>313690</wp:posOffset>
+            </wp:positionV>
+            <wp:extent cx="2257425" cy="3352800"/>
+            <wp:effectExtent l="0" t="0" r="9525" b="0"/>
+            <wp:wrapTopAndBottom/>
+            <wp:docPr id="858187946" name="Imagem 5" descr="Diagrama&#10;&#10;Descrição gerada automaticamente"/>
+            <wp:cNvGraphicFramePr>
+              <a:graphicFrameLocks xmlns:a="http://schemas.openxmlformats.org/drawingml/2006/main" noChangeAspect="1"/>
+            </wp:cNvGraphicFramePr>
+            <a:graphic xmlns:a="http://schemas.openxmlformats.org/drawingml/2006/main">
+              <a:graphicData uri="http://schemas.openxmlformats.org/drawingml/2006/picture">
+                <pic:pic xmlns:pic="http://schemas.openxmlformats.org/drawingml/2006/picture">
+                  <pic:nvPicPr>
+                    <pic:cNvPr id="858187946" name="Imagem 5" descr="Diagrama&#10;&#10;Descrição gerada automaticamente"/>
+                    <pic:cNvPicPr/>
+                  </pic:nvPicPr>
+                  <pic:blipFill>
+                    <a:blip r:embed="rId10">
+                      <a:extLst>
+                        <a:ext uri="{28A0092B-C50C-407E-A947-70E740481C1C}">
+                          <a14:useLocalDpi xmlns:a14="http://schemas.microsoft.com/office/drawing/2010/main" val="0"/>
+                        </a:ext>
+                      </a:extLst>
+                    </a:blip>
+                    <a:stretch>
+                      <a:fillRect/>
+                    </a:stretch>
+                  </pic:blipFill>
+                  <pic:spPr>
+                    <a:xfrm>
+                      <a:off x="0" y="0"/>
+                      <a:ext cx="2257425" cy="3352800"/>
+                    </a:xfrm>
+                    <a:prstGeom prst="rect">
+                      <a:avLst/>
+                    </a:prstGeom>
+                  </pic:spPr>
+                </pic:pic>
+              </a:graphicData>
+            </a:graphic>
+            <wp14:sizeRelH relativeFrom="page">
+              <wp14:pctWidth>0</wp14:pctWidth>
+            </wp14:sizeRelH>
+            <wp14:sizeRelV relativeFrom="page">
+              <wp14:pctHeight>0</wp14:pctHeight>
+            </wp14:sizeRelV>
+          </wp:anchor>
+        </w:drawing>
+      </w:r>
+      <w:r>
+        <w:rPr>
           <w:sz w:val="20"/>
           <w:szCs w:val="20"/>
         </w:rPr>
@@ -6282,11 +6951,10 @@
       </w:r>
       <w:r>
         <w:rPr>
-          <w:color w:val="FF0000"/>
           <w:sz w:val="20"/>
           <w:szCs w:val="20"/>
         </w:rPr>
-        <w:t>XX</w:t>
+        <w:t>02</w:t>
       </w:r>
       <w:r>
         <w:rPr>
@@ -6311,6 +6979,10 @@
         <w:t>Diagrama de Caso de Uso</w:t>
       </w:r>
       <w:r>
+        <w:rPr>
+          <w:b w:val="0"/>
+          <w:bCs/>
+        </w:rPr>
         <w:t>.</w:t>
       </w:r>
     </w:p>
@@ -6355,11 +7027,11 @@
           <w:numId w:val="23"/>
         </w:numPr>
       </w:pPr>
-      <w:bookmarkStart w:id="32" w:name="_Toc179402298"/>
+      <w:bookmarkStart w:id="30" w:name="_Toc183558515"/>
       <w:r>
         <w:t>Diagrama de classe</w:t>
       </w:r>
-      <w:bookmarkEnd w:id="32"/>
+      <w:bookmarkEnd w:id="30"/>
     </w:p>
     <w:p/>
     <w:p>
@@ -6381,11 +7053,10 @@
       <w:r>
         <w:rPr>
           <w:b/>
-          <w:color w:val="FF0000"/>
           <w:sz w:val="20"/>
           <w:szCs w:val="20"/>
         </w:rPr>
-        <w:t>XX</w:t>
+        <w:t>03</w:t>
       </w:r>
       <w:r>
         <w:rPr>
@@ -6400,8 +7071,17 @@
           <w:sz w:val="20"/>
           <w:szCs w:val="20"/>
         </w:rPr>
-        <w:t xml:space="preserve"> Diagrama de Classe.</w:t>
-      </w:r>
+        <w:t xml:space="preserve"> Diagrama </w:t>
+      </w:r>
+      <w:proofErr w:type="gramStart"/>
+      <w:r>
+        <w:rPr>
+          <w:sz w:val="20"/>
+          <w:szCs w:val="20"/>
+        </w:rPr>
+        <w:t>de .</w:t>
+      </w:r>
+      <w:proofErr w:type="gramEnd"/>
     </w:p>
     <w:p>
       <w:pPr>
@@ -6463,13 +7143,13 @@
           <w:numId w:val="23"/>
         </w:numPr>
       </w:pPr>
-      <w:bookmarkStart w:id="33" w:name="_3dy6vkm" w:colFirst="0" w:colLast="0"/>
-      <w:bookmarkStart w:id="34" w:name="_Toc179402299"/>
-      <w:bookmarkEnd w:id="33"/>
+      <w:bookmarkStart w:id="31" w:name="_3dy6vkm" w:colFirst="0" w:colLast="0"/>
+      <w:bookmarkStart w:id="32" w:name="_Toc183558516"/>
+      <w:bookmarkEnd w:id="31"/>
       <w:r>
         <w:t>Business Model Canvas</w:t>
       </w:r>
-      <w:bookmarkEnd w:id="34"/>
+      <w:bookmarkEnd w:id="32"/>
     </w:p>
     <w:p>
       <w:pPr>
@@ -6512,22 +7192,29 @@
           <w:sz w:val="24"/>
           <w:szCs w:val="24"/>
         </w:rPr>
-        <w:t xml:space="preserve">, </w:t>
-      </w:r>
-      <w:r>
-        <w:rPr>
-          <w:sz w:val="24"/>
-          <w:szCs w:val="24"/>
-        </w:rPr>
-        <w:t xml:space="preserve">visto na Imagem </w:t>
-      </w:r>
-      <w:r>
-        <w:rPr>
-          <w:color w:val="FF0000"/>
-          <w:sz w:val="24"/>
-          <w:szCs w:val="24"/>
-        </w:rPr>
-        <w:t>XX</w:t>
+        <w:t xml:space="preserve"> </w:t>
+      </w:r>
+      <w:r>
+        <w:rPr>
+          <w:sz w:val="24"/>
+          <w:szCs w:val="24"/>
+        </w:rPr>
+        <w:t>visto na Imagem</w:t>
+      </w:r>
+      <w:r>
+        <w:rPr>
+          <w:sz w:val="24"/>
+          <w:szCs w:val="24"/>
+        </w:rPr>
+        <w:t xml:space="preserve"> </w:t>
+      </w:r>
+      <w:proofErr w:type="gramStart"/>
+      <w:r>
+        <w:rPr>
+          <w:sz w:val="24"/>
+          <w:szCs w:val="24"/>
+        </w:rPr>
+        <w:t>04</w:t>
       </w:r>
       <w:r>
         <w:rPr>
@@ -6550,8 +7237,17 @@
           <w:sz w:val="24"/>
           <w:szCs w:val="24"/>
         </w:rPr>
-        <w:t>é um modelo estratégico que facilita a visualização e o planejamento de um negócio ou projeto. No contexto do projeto "</w:t>
-      </w:r>
+        <w:t>é</w:t>
+      </w:r>
+      <w:proofErr w:type="gramEnd"/>
+      <w:r>
+        <w:rPr>
+          <w:sz w:val="24"/>
+          <w:szCs w:val="24"/>
+        </w:rPr>
+        <w:t xml:space="preserve"> um modelo estratégico que facilita a visualização e o planejamento de um negócio ou projeto. No contexto do projeto "</w:t>
+      </w:r>
+      <w:proofErr w:type="spellStart"/>
       <w:r>
         <w:rPr>
           <w:sz w:val="24"/>
@@ -6559,6 +7255,7 @@
         </w:rPr>
         <w:t>CafeTech</w:t>
       </w:r>
+      <w:proofErr w:type="spellEnd"/>
       <w:r>
         <w:rPr>
           <w:sz w:val="24"/>
@@ -6599,7 +7296,7 @@
           <w:sz w:val="20"/>
           <w:szCs w:val="20"/>
         </w:rPr>
-        <w:t>06</w:t>
+        <w:t>0</w:t>
       </w:r>
       <w:r>
         <w:rPr>
@@ -6607,45 +7304,54 @@
           <w:sz w:val="20"/>
           <w:szCs w:val="20"/>
         </w:rPr>
-        <w:t xml:space="preserve"> –</w:t>
-      </w:r>
-      <w:r>
-        <w:rPr>
+        <w:t>4</w:t>
+      </w:r>
+      <w:r>
+        <w:rPr>
+          <w:b/>
           <w:sz w:val="20"/>
           <w:szCs w:val="20"/>
         </w:rPr>
-        <w:t xml:space="preserve"> BMC da aplicação “</w:t>
+        <w:t xml:space="preserve"> –</w:t>
       </w:r>
       <w:r>
         <w:rPr>
           <w:sz w:val="20"/>
           <w:szCs w:val="20"/>
         </w:rPr>
-        <w:t>CafeTech</w:t>
-      </w:r>
+        <w:t xml:space="preserve"> BMC da aplicação “</w:t>
+      </w:r>
+      <w:proofErr w:type="spellStart"/>
       <w:r>
         <w:rPr>
           <w:sz w:val="20"/>
           <w:szCs w:val="20"/>
         </w:rPr>
-        <w:t>”.</w:t>
-      </w:r>
-    </w:p>
-    <w:p>
-      <w:pPr>
-        <w:jc w:val="center"/>
+        <w:t>CafeTech</w:t>
+      </w:r>
+      <w:proofErr w:type="spellEnd"/>
+      <w:r>
         <w:rPr>
           <w:sz w:val="20"/>
           <w:szCs w:val="20"/>
         </w:rPr>
-      </w:pPr>
-      <w:r>
-        <w:rPr>
-          <w:noProof/>
+        <w:t>”.</w:t>
+      </w:r>
+    </w:p>
+    <w:p>
+      <w:pPr>
+        <w:jc w:val="center"/>
+        <w:rPr>
           <w:sz w:val="20"/>
           <w:szCs w:val="20"/>
         </w:rPr>
-        <w:lastRenderedPageBreak/>
+      </w:pPr>
+      <w:r>
+        <w:rPr>
+          <w:noProof/>
+          <w:sz w:val="20"/>
+          <w:szCs w:val="20"/>
+        </w:rPr>
         <w:drawing>
           <wp:inline distT="0" distB="0" distL="0" distR="0" wp14:anchorId="2B6F54DD" wp14:editId="516BB92C">
             <wp:extent cx="5761990" cy="4070350"/>
@@ -6662,7 +7368,7 @@
                     <pic:cNvPicPr/>
                   </pic:nvPicPr>
                   <pic:blipFill>
-                    <a:blip r:embed="rId10"/>
+                    <a:blip r:embed="rId11"/>
                     <a:stretch>
                       <a:fillRect/>
                     </a:stretch>
@@ -6740,8 +7446,8 @@
           <w:szCs w:val="24"/>
         </w:rPr>
       </w:pPr>
-      <w:bookmarkStart w:id="35" w:name="_17dp8vu" w:colFirst="0" w:colLast="0"/>
-      <w:bookmarkEnd w:id="35"/>
+      <w:bookmarkStart w:id="33" w:name="_17dp8vu" w:colFirst="0" w:colLast="0"/>
+      <w:bookmarkEnd w:id="33"/>
     </w:p>
     <w:p>
       <w:pPr>
@@ -6751,19 +7457,21 @@
           <w:numId w:val="23"/>
         </w:numPr>
       </w:pPr>
-      <w:bookmarkStart w:id="36" w:name="_3rdcrjn" w:colFirst="0" w:colLast="0"/>
-      <w:bookmarkStart w:id="37" w:name="_Toc179402300"/>
-      <w:bookmarkEnd w:id="36"/>
+      <w:bookmarkStart w:id="34" w:name="_3rdcrjn" w:colFirst="0" w:colLast="0"/>
+      <w:bookmarkStart w:id="35" w:name="_Toc183558517"/>
+      <w:bookmarkEnd w:id="34"/>
       <w:r>
         <w:t>Protótipos do Sistema</w:t>
       </w:r>
       <w:r>
         <w:t xml:space="preserve"> – </w:t>
       </w:r>
+      <w:proofErr w:type="spellStart"/>
       <w:r>
         <w:t>Figma</w:t>
       </w:r>
-      <w:bookmarkEnd w:id="37"/>
+      <w:bookmarkEnd w:id="35"/>
+      <w:proofErr w:type="spellEnd"/>
       <w:r>
         <w:t xml:space="preserve"> </w:t>
       </w:r>
@@ -6779,8 +7487,8 @@
           <w:szCs w:val="24"/>
         </w:rPr>
       </w:pPr>
-      <w:bookmarkStart w:id="38" w:name="_lnxbz9" w:colFirst="0" w:colLast="0"/>
-      <w:bookmarkEnd w:id="38"/>
+      <w:bookmarkStart w:id="36" w:name="_lnxbz9" w:colFirst="0" w:colLast="0"/>
+      <w:bookmarkEnd w:id="36"/>
       <w:r>
         <w:rPr>
           <w:bCs/>
@@ -6804,7 +7512,23 @@
           <w:sz w:val="20"/>
           <w:szCs w:val="20"/>
         </w:rPr>
-        <w:t>Imagem 09 –</w:t>
+        <w:t>Imagem 0</w:t>
+      </w:r>
+      <w:r>
+        <w:rPr>
+          <w:b/>
+          <w:sz w:val="20"/>
+          <w:szCs w:val="20"/>
+        </w:rPr>
+        <w:t>5</w:t>
+      </w:r>
+      <w:r>
+        <w:rPr>
+          <w:b/>
+          <w:sz w:val="20"/>
+          <w:szCs w:val="20"/>
+        </w:rPr>
+        <w:t xml:space="preserve"> –</w:t>
       </w:r>
       <w:r>
         <w:rPr>
@@ -6866,7 +7590,7 @@
                     <pic:cNvPicPr/>
                   </pic:nvPicPr>
                   <pic:blipFill>
-                    <a:blip r:embed="rId11"/>
+                    <a:blip r:embed="rId12"/>
                     <a:stretch>
                       <a:fillRect/>
                     </a:stretch>
@@ -6918,7 +7642,7 @@
                     <pic:cNvPicPr/>
                   </pic:nvPicPr>
                   <pic:blipFill>
-                    <a:blip r:embed="rId12"/>
+                    <a:blip r:embed="rId13"/>
                     <a:stretch>
                       <a:fillRect/>
                     </a:stretch>
@@ -6979,8 +7703,8 @@
           <w:szCs w:val="20"/>
         </w:rPr>
       </w:pPr>
-      <w:bookmarkStart w:id="39" w:name="_35nkun2" w:colFirst="0" w:colLast="0"/>
-      <w:bookmarkEnd w:id="39"/>
+      <w:bookmarkStart w:id="37" w:name="_35nkun2" w:colFirst="0" w:colLast="0"/>
+      <w:bookmarkEnd w:id="37"/>
     </w:p>
     <w:p>
       <w:pPr>
@@ -7021,7 +7745,7 @@
           <w:sz w:val="20"/>
           <w:szCs w:val="20"/>
         </w:rPr>
-        <w:t>Imagem 1</w:t>
+        <w:t xml:space="preserve">Imagem </w:t>
       </w:r>
       <w:r>
         <w:rPr>
@@ -7029,7 +7753,7 @@
           <w:sz w:val="20"/>
           <w:szCs w:val="20"/>
         </w:rPr>
-        <w:t>2</w:t>
+        <w:t>06</w:t>
       </w:r>
       <w:r>
         <w:rPr>
@@ -7088,7 +7812,7 @@
                     <pic:cNvPicPr/>
                   </pic:nvPicPr>
                   <pic:blipFill>
-                    <a:blip r:embed="rId13"/>
+                    <a:blip r:embed="rId14"/>
                     <a:stretch>
                       <a:fillRect/>
                     </a:stretch>
@@ -7187,7 +7911,7 @@
           <w:sz w:val="20"/>
           <w:szCs w:val="20"/>
         </w:rPr>
-        <w:t>Imagem 1</w:t>
+        <w:t xml:space="preserve">Imagem </w:t>
       </w:r>
       <w:r>
         <w:rPr>
@@ -7195,7 +7919,7 @@
           <w:sz w:val="20"/>
           <w:szCs w:val="20"/>
         </w:rPr>
-        <w:t>3</w:t>
+        <w:t>07</w:t>
       </w:r>
       <w:r>
         <w:rPr>
@@ -7258,7 +7982,7 @@
                     <pic:cNvPicPr/>
                   </pic:nvPicPr>
                   <pic:blipFill>
-                    <a:blip r:embed="rId14"/>
+                    <a:blip r:embed="rId15"/>
                     <a:stretch>
                       <a:fillRect/>
                     </a:stretch>
@@ -7362,22 +8086,22 @@
           <w:szCs w:val="20"/>
         </w:rPr>
       </w:pPr>
-      <w:bookmarkStart w:id="40" w:name="_44sinio" w:colFirst="0" w:colLast="0"/>
-      <w:bookmarkEnd w:id="40"/>
+      <w:bookmarkStart w:id="38" w:name="_44sinio" w:colFirst="0" w:colLast="0"/>
+      <w:bookmarkEnd w:id="38"/>
       <w:r>
         <w:rPr>
           <w:sz w:val="20"/>
           <w:szCs w:val="20"/>
         </w:rPr>
         <w:lastRenderedPageBreak/>
-        <w:t>Imagem 1</w:t>
+        <w:t xml:space="preserve">Imagem </w:t>
       </w:r>
       <w:r>
         <w:rPr>
           <w:sz w:val="20"/>
           <w:szCs w:val="20"/>
         </w:rPr>
-        <w:t>4</w:t>
+        <w:t>08</w:t>
       </w:r>
       <w:r>
         <w:rPr>
@@ -7437,49 +8161,6 @@
                 <pic:pic xmlns:pic="http://schemas.openxmlformats.org/drawingml/2006/picture">
                   <pic:nvPicPr>
                     <pic:cNvPr id="693725635" name="Imagem 1" descr="Interface gráfica do usuário, Site&#10;&#10;Descrição gerada automaticamente"/>
-                    <pic:cNvPicPr/>
-                  </pic:nvPicPr>
-                  <pic:blipFill>
-                    <a:blip r:embed="rId15"/>
-                    <a:stretch>
-                      <a:fillRect/>
-                    </a:stretch>
-                  </pic:blipFill>
-                  <pic:spPr>
-                    <a:xfrm>
-                      <a:off x="0" y="0"/>
-                      <a:ext cx="5761990" cy="4872355"/>
-                    </a:xfrm>
-                    <a:prstGeom prst="rect">
-                      <a:avLst/>
-                    </a:prstGeom>
-                  </pic:spPr>
-                </pic:pic>
-              </a:graphicData>
-            </a:graphic>
-          </wp:inline>
-        </w:drawing>
-      </w:r>
-    </w:p>
-    <w:p>
-      <w:r>
-        <w:rPr>
-          <w:noProof/>
-        </w:rPr>
-        <w:lastRenderedPageBreak/>
-        <w:drawing>
-          <wp:inline distT="0" distB="0" distL="0" distR="0" wp14:anchorId="1C008EC5" wp14:editId="351AC06E">
-            <wp:extent cx="5761990" cy="4872355"/>
-            <wp:effectExtent l="0" t="0" r="0" b="4445"/>
-            <wp:docPr id="494732164" name="Imagem 1" descr="Interface gráfica do usuário, Site&#10;&#10;Descrição gerada automaticamente"/>
-            <wp:cNvGraphicFramePr>
-              <a:graphicFrameLocks xmlns:a="http://schemas.openxmlformats.org/drawingml/2006/main" noChangeAspect="1"/>
-            </wp:cNvGraphicFramePr>
-            <a:graphic xmlns:a="http://schemas.openxmlformats.org/drawingml/2006/main">
-              <a:graphicData uri="http://schemas.openxmlformats.org/drawingml/2006/picture">
-                <pic:pic xmlns:pic="http://schemas.openxmlformats.org/drawingml/2006/picture">
-                  <pic:nvPicPr>
-                    <pic:cNvPr id="494732164" name="Imagem 1" descr="Interface gráfica do usuário, Site&#10;&#10;Descrição gerada automaticamente"/>
                     <pic:cNvPicPr/>
                   </pic:nvPicPr>
                   <pic:blipFill>
@@ -7505,6 +8186,49 @@
       </w:r>
     </w:p>
     <w:p>
+      <w:r>
+        <w:rPr>
+          <w:noProof/>
+        </w:rPr>
+        <w:lastRenderedPageBreak/>
+        <w:drawing>
+          <wp:inline distT="0" distB="0" distL="0" distR="0" wp14:anchorId="1C008EC5" wp14:editId="351AC06E">
+            <wp:extent cx="5761990" cy="4872355"/>
+            <wp:effectExtent l="0" t="0" r="0" b="4445"/>
+            <wp:docPr id="494732164" name="Imagem 1" descr="Interface gráfica do usuário, Site&#10;&#10;Descrição gerada automaticamente"/>
+            <wp:cNvGraphicFramePr>
+              <a:graphicFrameLocks xmlns:a="http://schemas.openxmlformats.org/drawingml/2006/main" noChangeAspect="1"/>
+            </wp:cNvGraphicFramePr>
+            <a:graphic xmlns:a="http://schemas.openxmlformats.org/drawingml/2006/main">
+              <a:graphicData uri="http://schemas.openxmlformats.org/drawingml/2006/picture">
+                <pic:pic xmlns:pic="http://schemas.openxmlformats.org/drawingml/2006/picture">
+                  <pic:nvPicPr>
+                    <pic:cNvPr id="494732164" name="Imagem 1" descr="Interface gráfica do usuário, Site&#10;&#10;Descrição gerada automaticamente"/>
+                    <pic:cNvPicPr/>
+                  </pic:nvPicPr>
+                  <pic:blipFill>
+                    <a:blip r:embed="rId17"/>
+                    <a:stretch>
+                      <a:fillRect/>
+                    </a:stretch>
+                  </pic:blipFill>
+                  <pic:spPr>
+                    <a:xfrm>
+                      <a:off x="0" y="0"/>
+                      <a:ext cx="5761990" cy="4872355"/>
+                    </a:xfrm>
+                    <a:prstGeom prst="rect">
+                      <a:avLst/>
+                    </a:prstGeom>
+                  </pic:spPr>
+                </pic:pic>
+              </a:graphicData>
+            </a:graphic>
+          </wp:inline>
+        </w:drawing>
+      </w:r>
+    </w:p>
+    <w:p>
       <w:pPr>
         <w:jc w:val="center"/>
         <w:rPr>
@@ -7581,7 +8305,7 @@
           <w:sz w:val="20"/>
           <w:szCs w:val="20"/>
         </w:rPr>
-        <w:t>Imagem 1</w:t>
+        <w:t xml:space="preserve">Imagem </w:t>
       </w:r>
       <w:r>
         <w:rPr>
@@ -7589,7 +8313,7 @@
           <w:sz w:val="20"/>
           <w:szCs w:val="20"/>
         </w:rPr>
-        <w:t>5</w:t>
+        <w:t>09</w:t>
       </w:r>
       <w:r>
         <w:rPr>
@@ -7659,7 +8383,7 @@
                     <pic:cNvPicPr/>
                   </pic:nvPicPr>
                   <pic:blipFill>
-                    <a:blip r:embed="rId17"/>
+                    <a:blip r:embed="rId18"/>
                     <a:stretch>
                       <a:fillRect/>
                     </a:stretch>
@@ -7711,7 +8435,7 @@
                     <pic:cNvPicPr/>
                   </pic:nvPicPr>
                   <pic:blipFill>
-                    <a:blip r:embed="rId18"/>
+                    <a:blip r:embed="rId19"/>
                     <a:stretch>
                       <a:fillRect/>
                     </a:stretch>
@@ -7741,8 +8465,8 @@
           <w:szCs w:val="20"/>
         </w:rPr>
       </w:pPr>
-      <w:bookmarkStart w:id="41" w:name="_2jxsxqh" w:colFirst="0" w:colLast="0"/>
-      <w:bookmarkEnd w:id="41"/>
+      <w:bookmarkStart w:id="39" w:name="_2jxsxqh" w:colFirst="0" w:colLast="0"/>
+      <w:bookmarkEnd w:id="39"/>
       <w:r>
         <w:rPr>
           <w:b/>
@@ -7766,12 +8490,12 @@
           <w:szCs w:val="20"/>
         </w:rPr>
       </w:pPr>
-      <w:bookmarkStart w:id="42" w:name="_z337ya" w:colFirst="0" w:colLast="0"/>
-      <w:bookmarkStart w:id="43" w:name="_3j2qqm3" w:colFirst="0" w:colLast="0"/>
-      <w:bookmarkStart w:id="44" w:name="_1y810tw" w:colFirst="0" w:colLast="0"/>
+      <w:bookmarkStart w:id="40" w:name="_z337ya" w:colFirst="0" w:colLast="0"/>
+      <w:bookmarkStart w:id="41" w:name="_3j2qqm3" w:colFirst="0" w:colLast="0"/>
+      <w:bookmarkStart w:id="42" w:name="_1y810tw" w:colFirst="0" w:colLast="0"/>
+      <w:bookmarkEnd w:id="40"/>
+      <w:bookmarkEnd w:id="41"/>
       <w:bookmarkEnd w:id="42"/>
-      <w:bookmarkEnd w:id="43"/>
-      <w:bookmarkEnd w:id="44"/>
       <w:r>
         <w:rPr>
           <w:sz w:val="20"/>
@@ -7798,8 +8522,19 @@
           <w:szCs w:val="28"/>
         </w:rPr>
         <w:lastRenderedPageBreak/>
-        <w:t>Formulário de Critérios de Aceitação - Projeto Cafetech</w:t>
-      </w:r>
+        <w:t xml:space="preserve">Formulário de Critérios de Aceitação - Projeto </w:t>
+      </w:r>
+      <w:proofErr w:type="spellStart"/>
+      <w:r>
+        <w:rPr>
+          <w:b/>
+          <w:bCs/>
+          <w:sz w:val="28"/>
+          <w:szCs w:val="28"/>
+        </w:rPr>
+        <w:t>Cafetech</w:t>
+      </w:r>
+      <w:proofErr w:type="spellEnd"/>
     </w:p>
     <w:p>
       <w:pPr>
@@ -8024,13 +8759,23 @@
                 <w:szCs w:val="24"/>
               </w:rPr>
             </w:pPr>
+            <w:proofErr w:type="gramStart"/>
             <w:r>
               <w:rPr>
                 <w:rFonts w:ascii="Arial" w:hAnsi="Arial" w:cs="Arial"/>
                 <w:sz w:val="24"/>
                 <w:szCs w:val="24"/>
               </w:rPr>
-              <w:t xml:space="preserve">[ ] Aprovado </w:t>
+              <w:t>[ ]</w:t>
+            </w:r>
+            <w:proofErr w:type="gramEnd"/>
+            <w:r>
+              <w:rPr>
+                <w:rFonts w:ascii="Arial" w:hAnsi="Arial" w:cs="Arial"/>
+                <w:sz w:val="24"/>
+                <w:szCs w:val="24"/>
+              </w:rPr>
+              <w:t xml:space="preserve"> Aprovado </w:t>
             </w:r>
           </w:p>
           <w:p>
@@ -8041,13 +8786,23 @@
                 <w:szCs w:val="24"/>
               </w:rPr>
             </w:pPr>
+            <w:proofErr w:type="gramStart"/>
             <w:r>
               <w:rPr>
                 <w:rFonts w:ascii="Arial" w:hAnsi="Arial" w:cs="Arial"/>
                 <w:sz w:val="24"/>
                 <w:szCs w:val="24"/>
               </w:rPr>
-              <w:t>[ ] Reprovado</w:t>
+              <w:t>[ ]</w:t>
+            </w:r>
+            <w:proofErr w:type="gramEnd"/>
+            <w:r>
+              <w:rPr>
+                <w:rFonts w:ascii="Arial" w:hAnsi="Arial" w:cs="Arial"/>
+                <w:sz w:val="24"/>
+                <w:szCs w:val="24"/>
+              </w:rPr>
+              <w:t xml:space="preserve"> Reprovado</w:t>
             </w:r>
           </w:p>
         </w:tc>
@@ -8107,7 +8862,25 @@
                 <w:sz w:val="24"/>
                 <w:szCs w:val="24"/>
               </w:rPr>
-              <w:t>O sistema deve gerar automaticamente um QRCode após a confirmação do pagamento da mensalidade.</w:t>
+              <w:t xml:space="preserve">O sistema deve gerar automaticamente um </w:t>
+            </w:r>
+            <w:proofErr w:type="spellStart"/>
+            <w:r>
+              <w:rPr>
+                <w:rFonts w:ascii="Arial" w:hAnsi="Arial" w:cs="Arial"/>
+                <w:sz w:val="24"/>
+                <w:szCs w:val="24"/>
+              </w:rPr>
+              <w:t>QRCode</w:t>
+            </w:r>
+            <w:proofErr w:type="spellEnd"/>
+            <w:r>
+              <w:rPr>
+                <w:rFonts w:ascii="Arial" w:hAnsi="Arial" w:cs="Arial"/>
+                <w:sz w:val="24"/>
+                <w:szCs w:val="24"/>
+              </w:rPr>
+              <w:t xml:space="preserve"> após a confirmação do pagamento da mensalidade.</w:t>
             </w:r>
           </w:p>
         </w:tc>
@@ -8129,7 +8902,25 @@
                 <w:sz w:val="24"/>
                 <w:szCs w:val="24"/>
               </w:rPr>
-              <w:t>Após a confirmação do pagamento, o QRCode é gerado e aparece na área do membro.</w:t>
+              <w:t xml:space="preserve">Após a confirmação do pagamento, o </w:t>
+            </w:r>
+            <w:proofErr w:type="spellStart"/>
+            <w:r>
+              <w:rPr>
+                <w:rFonts w:ascii="Arial" w:hAnsi="Arial" w:cs="Arial"/>
+                <w:sz w:val="24"/>
+                <w:szCs w:val="24"/>
+              </w:rPr>
+              <w:t>QRCode</w:t>
+            </w:r>
+            <w:proofErr w:type="spellEnd"/>
+            <w:r>
+              <w:rPr>
+                <w:rFonts w:ascii="Arial" w:hAnsi="Arial" w:cs="Arial"/>
+                <w:sz w:val="24"/>
+                <w:szCs w:val="24"/>
+              </w:rPr>
+              <w:t xml:space="preserve"> é gerado e aparece na área do membro.</w:t>
             </w:r>
           </w:p>
         </w:tc>
@@ -8145,13 +8936,23 @@
                 <w:szCs w:val="24"/>
               </w:rPr>
             </w:pPr>
+            <w:proofErr w:type="gramStart"/>
             <w:r>
               <w:rPr>
                 <w:rFonts w:ascii="Arial" w:hAnsi="Arial" w:cs="Arial"/>
                 <w:sz w:val="24"/>
                 <w:szCs w:val="24"/>
               </w:rPr>
-              <w:t xml:space="preserve">[ ] Aprovado </w:t>
+              <w:t>[ ]</w:t>
+            </w:r>
+            <w:proofErr w:type="gramEnd"/>
+            <w:r>
+              <w:rPr>
+                <w:rFonts w:ascii="Arial" w:hAnsi="Arial" w:cs="Arial"/>
+                <w:sz w:val="24"/>
+                <w:szCs w:val="24"/>
+              </w:rPr>
+              <w:t xml:space="preserve"> Aprovado </w:t>
             </w:r>
           </w:p>
           <w:p>
@@ -8162,13 +8963,23 @@
                 <w:szCs w:val="24"/>
               </w:rPr>
             </w:pPr>
+            <w:proofErr w:type="gramStart"/>
             <w:r>
               <w:rPr>
                 <w:rFonts w:ascii="Arial" w:hAnsi="Arial" w:cs="Arial"/>
                 <w:sz w:val="24"/>
                 <w:szCs w:val="24"/>
               </w:rPr>
-              <w:t>[ ] Reprovado</w:t>
+              <w:t>[ ]</w:t>
+            </w:r>
+            <w:proofErr w:type="gramEnd"/>
+            <w:r>
+              <w:rPr>
+                <w:rFonts w:ascii="Arial" w:hAnsi="Arial" w:cs="Arial"/>
+                <w:sz w:val="24"/>
+                <w:szCs w:val="24"/>
+              </w:rPr>
+              <w:t xml:space="preserve"> Reprovado</w:t>
             </w:r>
           </w:p>
         </w:tc>
@@ -8228,7 +9039,25 @@
                 <w:sz w:val="24"/>
                 <w:szCs w:val="24"/>
               </w:rPr>
-              <w:t>O sistema deve redirecionar para o Telegram.</w:t>
+              <w:t xml:space="preserve">O sistema deve redirecionar para o </w:t>
+            </w:r>
+            <w:proofErr w:type="spellStart"/>
+            <w:r>
+              <w:rPr>
+                <w:rFonts w:ascii="Arial" w:hAnsi="Arial" w:cs="Arial"/>
+                <w:sz w:val="24"/>
+                <w:szCs w:val="24"/>
+              </w:rPr>
+              <w:t>Telegram</w:t>
+            </w:r>
+            <w:proofErr w:type="spellEnd"/>
+            <w:r>
+              <w:rPr>
+                <w:rFonts w:ascii="Arial" w:hAnsi="Arial" w:cs="Arial"/>
+                <w:sz w:val="24"/>
+                <w:szCs w:val="24"/>
+              </w:rPr>
+              <w:t>.</w:t>
             </w:r>
           </w:p>
         </w:tc>
@@ -8250,7 +9079,61 @@
                 <w:sz w:val="24"/>
                 <w:szCs w:val="24"/>
               </w:rPr>
-              <w:t>O usuário é redirecionado para o Chatbot ou Canal do Telegram.</w:t>
+              <w:t xml:space="preserve">O usuário </w:t>
+            </w:r>
+            <w:proofErr w:type="spellStart"/>
+            <w:r>
+              <w:rPr>
+                <w:rFonts w:ascii="Arial" w:hAnsi="Arial" w:cs="Arial"/>
+                <w:sz w:val="24"/>
+                <w:szCs w:val="24"/>
+              </w:rPr>
+              <w:t>é</w:t>
+            </w:r>
+            <w:proofErr w:type="spellEnd"/>
+            <w:r>
+              <w:rPr>
+                <w:rFonts w:ascii="Arial" w:hAnsi="Arial" w:cs="Arial"/>
+                <w:sz w:val="24"/>
+                <w:szCs w:val="24"/>
+              </w:rPr>
+              <w:t xml:space="preserve"> redirecionado para o </w:t>
+            </w:r>
+            <w:proofErr w:type="spellStart"/>
+            <w:r>
+              <w:rPr>
+                <w:rFonts w:ascii="Arial" w:hAnsi="Arial" w:cs="Arial"/>
+                <w:sz w:val="24"/>
+                <w:szCs w:val="24"/>
+              </w:rPr>
+              <w:t>Chatbot</w:t>
+            </w:r>
+            <w:proofErr w:type="spellEnd"/>
+            <w:r>
+              <w:rPr>
+                <w:rFonts w:ascii="Arial" w:hAnsi="Arial" w:cs="Arial"/>
+                <w:sz w:val="24"/>
+                <w:szCs w:val="24"/>
+              </w:rPr>
+              <w:t xml:space="preserve"> ou Canal do </w:t>
+            </w:r>
+            <w:proofErr w:type="spellStart"/>
+            <w:r>
+              <w:rPr>
+                <w:rFonts w:ascii="Arial" w:hAnsi="Arial" w:cs="Arial"/>
+                <w:sz w:val="24"/>
+                <w:szCs w:val="24"/>
+              </w:rPr>
+              <w:t>Telegram</w:t>
+            </w:r>
+            <w:proofErr w:type="spellEnd"/>
+            <w:r>
+              <w:rPr>
+                <w:rFonts w:ascii="Arial" w:hAnsi="Arial" w:cs="Arial"/>
+                <w:sz w:val="24"/>
+                <w:szCs w:val="24"/>
+              </w:rPr>
+              <w:t>.</w:t>
             </w:r>
           </w:p>
         </w:tc>
@@ -8266,13 +9149,23 @@
                 <w:szCs w:val="24"/>
               </w:rPr>
             </w:pPr>
+            <w:proofErr w:type="gramStart"/>
             <w:r>
               <w:rPr>
                 <w:rFonts w:ascii="Arial" w:hAnsi="Arial" w:cs="Arial"/>
                 <w:sz w:val="24"/>
                 <w:szCs w:val="24"/>
               </w:rPr>
-              <w:t xml:space="preserve">[ ] Aprovado </w:t>
+              <w:t>[ ]</w:t>
+            </w:r>
+            <w:proofErr w:type="gramEnd"/>
+            <w:r>
+              <w:rPr>
+                <w:rFonts w:ascii="Arial" w:hAnsi="Arial" w:cs="Arial"/>
+                <w:sz w:val="24"/>
+                <w:szCs w:val="24"/>
+              </w:rPr>
+              <w:t xml:space="preserve"> Aprovado </w:t>
             </w:r>
           </w:p>
           <w:p>
@@ -8283,13 +9176,23 @@
                 <w:szCs w:val="24"/>
               </w:rPr>
             </w:pPr>
+            <w:proofErr w:type="gramStart"/>
             <w:r>
               <w:rPr>
                 <w:rFonts w:ascii="Arial" w:hAnsi="Arial" w:cs="Arial"/>
                 <w:sz w:val="24"/>
                 <w:szCs w:val="24"/>
               </w:rPr>
-              <w:t>[ ] Reprovado</w:t>
+              <w:t>[ ]</w:t>
+            </w:r>
+            <w:proofErr w:type="gramEnd"/>
+            <w:r>
+              <w:rPr>
+                <w:rFonts w:ascii="Arial" w:hAnsi="Arial" w:cs="Arial"/>
+                <w:sz w:val="24"/>
+                <w:szCs w:val="24"/>
+              </w:rPr>
+              <w:t xml:space="preserve"> Reprovado</w:t>
             </w:r>
           </w:p>
         </w:tc>
@@ -8524,7 +9427,25 @@
                 <w:sz w:val="24"/>
                 <w:szCs w:val="24"/>
               </w:rPr>
-              <w:t>Monitoramento de uptime mostra disponibilidade de 99,9% ou superior.</w:t>
+              <w:t xml:space="preserve">Monitoramento de </w:t>
+            </w:r>
+            <w:proofErr w:type="spellStart"/>
+            <w:r>
+              <w:rPr>
+                <w:rFonts w:ascii="Arial" w:hAnsi="Arial" w:cs="Arial"/>
+                <w:sz w:val="24"/>
+                <w:szCs w:val="24"/>
+              </w:rPr>
+              <w:t>uptime</w:t>
+            </w:r>
+            <w:proofErr w:type="spellEnd"/>
+            <w:r>
+              <w:rPr>
+                <w:rFonts w:ascii="Arial" w:hAnsi="Arial" w:cs="Arial"/>
+                <w:sz w:val="24"/>
+                <w:szCs w:val="24"/>
+              </w:rPr>
+              <w:t xml:space="preserve"> mostra disponibilidade de 99,9% ou superior.</w:t>
             </w:r>
           </w:p>
         </w:tc>
@@ -8540,13 +9461,23 @@
                 <w:szCs w:val="24"/>
               </w:rPr>
             </w:pPr>
+            <w:proofErr w:type="gramStart"/>
             <w:r>
               <w:rPr>
                 <w:rFonts w:ascii="Arial" w:hAnsi="Arial" w:cs="Arial"/>
                 <w:sz w:val="24"/>
                 <w:szCs w:val="24"/>
               </w:rPr>
-              <w:t xml:space="preserve">[ ] Aprovado </w:t>
+              <w:t>[ ]</w:t>
+            </w:r>
+            <w:proofErr w:type="gramEnd"/>
+            <w:r>
+              <w:rPr>
+                <w:rFonts w:ascii="Arial" w:hAnsi="Arial" w:cs="Arial"/>
+                <w:sz w:val="24"/>
+                <w:szCs w:val="24"/>
+              </w:rPr>
+              <w:t xml:space="preserve"> Aprovado </w:t>
             </w:r>
           </w:p>
           <w:p>
@@ -8557,13 +9488,23 @@
                 <w:szCs w:val="24"/>
               </w:rPr>
             </w:pPr>
+            <w:proofErr w:type="gramStart"/>
             <w:r>
               <w:rPr>
                 <w:rFonts w:ascii="Arial" w:hAnsi="Arial" w:cs="Arial"/>
                 <w:sz w:val="24"/>
                 <w:szCs w:val="24"/>
               </w:rPr>
-              <w:t>[ ] Reprovado</w:t>
+              <w:t>[ ]</w:t>
+            </w:r>
+            <w:proofErr w:type="gramEnd"/>
+            <w:r>
+              <w:rPr>
+                <w:rFonts w:ascii="Arial" w:hAnsi="Arial" w:cs="Arial"/>
+                <w:sz w:val="24"/>
+                <w:szCs w:val="24"/>
+              </w:rPr>
+              <w:t xml:space="preserve"> Reprovado</w:t>
             </w:r>
           </w:p>
         </w:tc>
@@ -8661,13 +9602,23 @@
                 <w:szCs w:val="24"/>
               </w:rPr>
             </w:pPr>
+            <w:proofErr w:type="gramStart"/>
             <w:r>
               <w:rPr>
                 <w:rFonts w:ascii="Arial" w:hAnsi="Arial" w:cs="Arial"/>
                 <w:sz w:val="24"/>
                 <w:szCs w:val="24"/>
               </w:rPr>
-              <w:t xml:space="preserve">[ ] Aprovado </w:t>
+              <w:t>[ ]</w:t>
+            </w:r>
+            <w:proofErr w:type="gramEnd"/>
+            <w:r>
+              <w:rPr>
+                <w:rFonts w:ascii="Arial" w:hAnsi="Arial" w:cs="Arial"/>
+                <w:sz w:val="24"/>
+                <w:szCs w:val="24"/>
+              </w:rPr>
+              <w:t xml:space="preserve"> Aprovado </w:t>
             </w:r>
           </w:p>
           <w:p>
@@ -8678,13 +9629,23 @@
                 <w:szCs w:val="24"/>
               </w:rPr>
             </w:pPr>
+            <w:proofErr w:type="gramStart"/>
             <w:r>
               <w:rPr>
                 <w:rFonts w:ascii="Arial" w:hAnsi="Arial" w:cs="Arial"/>
                 <w:sz w:val="24"/>
                 <w:szCs w:val="24"/>
               </w:rPr>
-              <w:t>[ ] Reprovado</w:t>
+              <w:t>[ ]</w:t>
+            </w:r>
+            <w:proofErr w:type="gramEnd"/>
+            <w:r>
+              <w:rPr>
+                <w:rFonts w:ascii="Arial" w:hAnsi="Arial" w:cs="Arial"/>
+                <w:sz w:val="24"/>
+                <w:szCs w:val="24"/>
+              </w:rPr>
+              <w:t xml:space="preserve"> Reprovado</w:t>
             </w:r>
           </w:p>
         </w:tc>
@@ -8744,7 +9705,25 @@
                 <w:sz w:val="24"/>
                 <w:szCs w:val="24"/>
               </w:rPr>
-              <w:t>A geração do QRCode após o pagamento deve levar no máximo 3 segundos.</w:t>
+              <w:t xml:space="preserve">A geração do </w:t>
+            </w:r>
+            <w:proofErr w:type="spellStart"/>
+            <w:r>
+              <w:rPr>
+                <w:rFonts w:ascii="Arial" w:hAnsi="Arial" w:cs="Arial"/>
+                <w:sz w:val="24"/>
+                <w:szCs w:val="24"/>
+              </w:rPr>
+              <w:t>QRCode</w:t>
+            </w:r>
+            <w:proofErr w:type="spellEnd"/>
+            <w:r>
+              <w:rPr>
+                <w:rFonts w:ascii="Arial" w:hAnsi="Arial" w:cs="Arial"/>
+                <w:sz w:val="24"/>
+                <w:szCs w:val="24"/>
+              </w:rPr>
+              <w:t xml:space="preserve"> após o pagamento deve levar no máximo 3 segundos.</w:t>
             </w:r>
           </w:p>
         </w:tc>
@@ -8766,7 +9745,25 @@
                 <w:sz w:val="24"/>
                 <w:szCs w:val="24"/>
               </w:rPr>
-              <w:t>O QRCode é gerado dentro do tempo estipulado.</w:t>
+              <w:t xml:space="preserve">O </w:t>
+            </w:r>
+            <w:proofErr w:type="spellStart"/>
+            <w:r>
+              <w:rPr>
+                <w:rFonts w:ascii="Arial" w:hAnsi="Arial" w:cs="Arial"/>
+                <w:sz w:val="24"/>
+                <w:szCs w:val="24"/>
+              </w:rPr>
+              <w:t>QRCode</w:t>
+            </w:r>
+            <w:proofErr w:type="spellEnd"/>
+            <w:r>
+              <w:rPr>
+                <w:rFonts w:ascii="Arial" w:hAnsi="Arial" w:cs="Arial"/>
+                <w:sz w:val="24"/>
+                <w:szCs w:val="24"/>
+              </w:rPr>
+              <w:t xml:space="preserve"> é gerado dentro do tempo estipulado.</w:t>
             </w:r>
           </w:p>
         </w:tc>
@@ -8782,13 +9779,23 @@
                 <w:szCs w:val="24"/>
               </w:rPr>
             </w:pPr>
+            <w:proofErr w:type="gramStart"/>
             <w:r>
               <w:rPr>
                 <w:rFonts w:ascii="Arial" w:hAnsi="Arial" w:cs="Arial"/>
                 <w:sz w:val="24"/>
                 <w:szCs w:val="24"/>
               </w:rPr>
-              <w:t xml:space="preserve">[ ] Aprovado </w:t>
+              <w:t>[ ]</w:t>
+            </w:r>
+            <w:proofErr w:type="gramEnd"/>
+            <w:r>
+              <w:rPr>
+                <w:rFonts w:ascii="Arial" w:hAnsi="Arial" w:cs="Arial"/>
+                <w:sz w:val="24"/>
+                <w:szCs w:val="24"/>
+              </w:rPr>
+              <w:t xml:space="preserve"> Aprovado </w:t>
             </w:r>
           </w:p>
           <w:p>
@@ -8799,13 +9806,23 @@
                 <w:szCs w:val="24"/>
               </w:rPr>
             </w:pPr>
+            <w:proofErr w:type="gramStart"/>
             <w:r>
               <w:rPr>
                 <w:rFonts w:ascii="Arial" w:hAnsi="Arial" w:cs="Arial"/>
                 <w:sz w:val="24"/>
                 <w:szCs w:val="24"/>
               </w:rPr>
-              <w:t>[ ] Reprovado</w:t>
+              <w:t>[ ]</w:t>
+            </w:r>
+            <w:proofErr w:type="gramEnd"/>
+            <w:r>
+              <w:rPr>
+                <w:rFonts w:ascii="Arial" w:hAnsi="Arial" w:cs="Arial"/>
+                <w:sz w:val="24"/>
+                <w:szCs w:val="24"/>
+              </w:rPr>
+              <w:t xml:space="preserve"> Reprovado</w:t>
             </w:r>
           </w:p>
         </w:tc>
@@ -9075,6 +10092,7 @@
                 <w:szCs w:val="24"/>
               </w:rPr>
             </w:pPr>
+            <w:proofErr w:type="gramStart"/>
             <w:r>
               <w:rPr>
                 <w:rFonts w:ascii="Arial" w:hAnsi="Arial" w:cs="Arial"/>
@@ -9082,7 +10100,16 @@
                 <w:szCs w:val="24"/>
               </w:rPr>
               <w:lastRenderedPageBreak/>
-              <w:t>[ ] Aprovado</w:t>
+              <w:t>[ ]</w:t>
+            </w:r>
+            <w:proofErr w:type="gramEnd"/>
+            <w:r>
+              <w:rPr>
+                <w:rFonts w:ascii="Arial" w:hAnsi="Arial" w:cs="Arial"/>
+                <w:sz w:val="24"/>
+                <w:szCs w:val="24"/>
+              </w:rPr>
+              <w:t xml:space="preserve"> Aprovado</w:t>
             </w:r>
           </w:p>
           <w:p>
@@ -9093,13 +10120,23 @@
                 <w:szCs w:val="24"/>
               </w:rPr>
             </w:pPr>
+            <w:proofErr w:type="gramStart"/>
             <w:r>
               <w:rPr>
                 <w:rFonts w:ascii="Arial" w:hAnsi="Arial" w:cs="Arial"/>
                 <w:sz w:val="24"/>
                 <w:szCs w:val="24"/>
               </w:rPr>
-              <w:t>[ ] Reprovado</w:t>
+              <w:t>[ ]</w:t>
+            </w:r>
+            <w:proofErr w:type="gramEnd"/>
+            <w:r>
+              <w:rPr>
+                <w:rFonts w:ascii="Arial" w:hAnsi="Arial" w:cs="Arial"/>
+                <w:sz w:val="24"/>
+                <w:szCs w:val="24"/>
+              </w:rPr>
+              <w:t xml:space="preserve"> Reprovado</w:t>
             </w:r>
           </w:p>
         </w:tc>
@@ -9197,13 +10234,23 @@
                 <w:szCs w:val="24"/>
               </w:rPr>
             </w:pPr>
+            <w:proofErr w:type="gramStart"/>
             <w:r>
               <w:rPr>
                 <w:rFonts w:ascii="Arial" w:hAnsi="Arial" w:cs="Arial"/>
                 <w:sz w:val="24"/>
                 <w:szCs w:val="24"/>
               </w:rPr>
-              <w:t>[ ] Aprovado</w:t>
+              <w:t>[ ]</w:t>
+            </w:r>
+            <w:proofErr w:type="gramEnd"/>
+            <w:r>
+              <w:rPr>
+                <w:rFonts w:ascii="Arial" w:hAnsi="Arial" w:cs="Arial"/>
+                <w:sz w:val="24"/>
+                <w:szCs w:val="24"/>
+              </w:rPr>
+              <w:t xml:space="preserve"> Aprovado</w:t>
             </w:r>
           </w:p>
           <w:p>
@@ -9214,13 +10261,23 @@
                 <w:szCs w:val="24"/>
               </w:rPr>
             </w:pPr>
+            <w:proofErr w:type="gramStart"/>
             <w:r>
               <w:rPr>
                 <w:rFonts w:ascii="Arial" w:hAnsi="Arial" w:cs="Arial"/>
                 <w:sz w:val="24"/>
                 <w:szCs w:val="24"/>
               </w:rPr>
-              <w:t>[ ] Reprovado</w:t>
+              <w:t>[ ]</w:t>
+            </w:r>
+            <w:proofErr w:type="gramEnd"/>
+            <w:r>
+              <w:rPr>
+                <w:rFonts w:ascii="Arial" w:hAnsi="Arial" w:cs="Arial"/>
+                <w:sz w:val="24"/>
+                <w:szCs w:val="24"/>
+              </w:rPr>
+              <w:t xml:space="preserve"> Reprovado</w:t>
             </w:r>
           </w:p>
         </w:tc>
@@ -9318,13 +10375,23 @@
                 <w:szCs w:val="24"/>
               </w:rPr>
             </w:pPr>
+            <w:proofErr w:type="gramStart"/>
             <w:r>
               <w:rPr>
                 <w:rFonts w:ascii="Arial" w:hAnsi="Arial" w:cs="Arial"/>
                 <w:sz w:val="24"/>
                 <w:szCs w:val="24"/>
               </w:rPr>
-              <w:t>[ ] Aprovado</w:t>
+              <w:t>[ ]</w:t>
+            </w:r>
+            <w:proofErr w:type="gramEnd"/>
+            <w:r>
+              <w:rPr>
+                <w:rFonts w:ascii="Arial" w:hAnsi="Arial" w:cs="Arial"/>
+                <w:sz w:val="24"/>
+                <w:szCs w:val="24"/>
+              </w:rPr>
+              <w:t xml:space="preserve"> Aprovado</w:t>
             </w:r>
           </w:p>
           <w:p>
@@ -9335,13 +10402,23 @@
                 <w:szCs w:val="24"/>
               </w:rPr>
             </w:pPr>
+            <w:proofErr w:type="gramStart"/>
             <w:r>
               <w:rPr>
                 <w:rFonts w:ascii="Arial" w:hAnsi="Arial" w:cs="Arial"/>
                 <w:sz w:val="24"/>
                 <w:szCs w:val="24"/>
               </w:rPr>
-              <w:t>[ ] Reprovado</w:t>
+              <w:t>[ ]</w:t>
+            </w:r>
+            <w:proofErr w:type="gramEnd"/>
+            <w:r>
+              <w:rPr>
+                <w:rFonts w:ascii="Arial" w:hAnsi="Arial" w:cs="Arial"/>
+                <w:sz w:val="24"/>
+                <w:szCs w:val="24"/>
+              </w:rPr>
+              <w:t xml:space="preserve"> Reprovado</w:t>
             </w:r>
           </w:p>
         </w:tc>
@@ -9593,13 +10670,23 @@
                 <w:szCs w:val="24"/>
               </w:rPr>
             </w:pPr>
+            <w:proofErr w:type="gramStart"/>
             <w:r>
               <w:rPr>
                 <w:rFonts w:ascii="Arial" w:hAnsi="Arial" w:cs="Arial"/>
                 <w:sz w:val="24"/>
                 <w:szCs w:val="24"/>
               </w:rPr>
-              <w:t>[ ] Aprovado</w:t>
+              <w:t>[ ]</w:t>
+            </w:r>
+            <w:proofErr w:type="gramEnd"/>
+            <w:r>
+              <w:rPr>
+                <w:rFonts w:ascii="Arial" w:hAnsi="Arial" w:cs="Arial"/>
+                <w:sz w:val="24"/>
+                <w:szCs w:val="24"/>
+              </w:rPr>
+              <w:t xml:space="preserve"> Aprovado</w:t>
             </w:r>
           </w:p>
           <w:p>
@@ -9610,13 +10697,23 @@
                 <w:szCs w:val="24"/>
               </w:rPr>
             </w:pPr>
+            <w:proofErr w:type="gramStart"/>
             <w:r>
               <w:rPr>
                 <w:rFonts w:ascii="Arial" w:hAnsi="Arial" w:cs="Arial"/>
                 <w:sz w:val="24"/>
                 <w:szCs w:val="24"/>
               </w:rPr>
-              <w:t>[ ] Reprovado</w:t>
+              <w:t>[ ]</w:t>
+            </w:r>
+            <w:proofErr w:type="gramEnd"/>
+            <w:r>
+              <w:rPr>
+                <w:rFonts w:ascii="Arial" w:hAnsi="Arial" w:cs="Arial"/>
+                <w:sz w:val="24"/>
+                <w:szCs w:val="24"/>
+              </w:rPr>
+              <w:t xml:space="preserve"> Reprovado</w:t>
             </w:r>
           </w:p>
         </w:tc>
@@ -9676,7 +10773,25 @@
                 <w:sz w:val="24"/>
                 <w:szCs w:val="24"/>
               </w:rPr>
-              <w:t>O layout deve ser responsivo, adaptando-se a diferentes tamanhos de tela (desktop, tablet, e mobile).</w:t>
+              <w:t xml:space="preserve">O layout deve ser responsivo, adaptando-se a diferentes tamanhos de tela (desktop, </w:t>
+            </w:r>
+            <w:proofErr w:type="gramStart"/>
+            <w:r>
+              <w:rPr>
+                <w:rFonts w:ascii="Arial" w:hAnsi="Arial" w:cs="Arial"/>
+                <w:sz w:val="24"/>
+                <w:szCs w:val="24"/>
+              </w:rPr>
+              <w:t>tablet, e mobile</w:t>
+            </w:r>
+            <w:proofErr w:type="gramEnd"/>
+            <w:r>
+              <w:rPr>
+                <w:rFonts w:ascii="Arial" w:hAnsi="Arial" w:cs="Arial"/>
+                <w:sz w:val="24"/>
+                <w:szCs w:val="24"/>
+              </w:rPr>
+              <w:t>).</w:t>
             </w:r>
           </w:p>
         </w:tc>
@@ -9714,13 +10829,23 @@
                 <w:szCs w:val="24"/>
               </w:rPr>
             </w:pPr>
+            <w:proofErr w:type="gramStart"/>
             <w:r>
               <w:rPr>
                 <w:rFonts w:ascii="Arial" w:hAnsi="Arial" w:cs="Arial"/>
                 <w:sz w:val="24"/>
                 <w:szCs w:val="24"/>
               </w:rPr>
-              <w:t>[ ] Aprovado</w:t>
+              <w:t>[ ]</w:t>
+            </w:r>
+            <w:proofErr w:type="gramEnd"/>
+            <w:r>
+              <w:rPr>
+                <w:rFonts w:ascii="Arial" w:hAnsi="Arial" w:cs="Arial"/>
+                <w:sz w:val="24"/>
+                <w:szCs w:val="24"/>
+              </w:rPr>
+              <w:t xml:space="preserve"> Aprovado</w:t>
             </w:r>
           </w:p>
           <w:p>
@@ -9731,13 +10856,23 @@
                 <w:szCs w:val="24"/>
               </w:rPr>
             </w:pPr>
+            <w:proofErr w:type="gramStart"/>
             <w:r>
               <w:rPr>
                 <w:rFonts w:ascii="Arial" w:hAnsi="Arial" w:cs="Arial"/>
                 <w:sz w:val="24"/>
                 <w:szCs w:val="24"/>
               </w:rPr>
-              <w:t>[ ] Reprovado</w:t>
+              <w:t>[ ]</w:t>
+            </w:r>
+            <w:proofErr w:type="gramEnd"/>
+            <w:r>
+              <w:rPr>
+                <w:rFonts w:ascii="Arial" w:hAnsi="Arial" w:cs="Arial"/>
+                <w:sz w:val="24"/>
+                <w:szCs w:val="24"/>
+              </w:rPr>
+              <w:t xml:space="preserve"> Reprovado</w:t>
             </w:r>
           </w:p>
         </w:tc>
@@ -9835,13 +10970,23 @@
                 <w:szCs w:val="24"/>
               </w:rPr>
             </w:pPr>
+            <w:proofErr w:type="gramStart"/>
             <w:r>
               <w:rPr>
                 <w:rFonts w:ascii="Arial" w:hAnsi="Arial" w:cs="Arial"/>
                 <w:sz w:val="24"/>
                 <w:szCs w:val="24"/>
               </w:rPr>
-              <w:t>[ ] Aprovado</w:t>
+              <w:t>[ ]</w:t>
+            </w:r>
+            <w:proofErr w:type="gramEnd"/>
+            <w:r>
+              <w:rPr>
+                <w:rFonts w:ascii="Arial" w:hAnsi="Arial" w:cs="Arial"/>
+                <w:sz w:val="24"/>
+                <w:szCs w:val="24"/>
+              </w:rPr>
+              <w:t xml:space="preserve"> Aprovado</w:t>
             </w:r>
           </w:p>
           <w:p>
@@ -9852,13 +10997,23 @@
                 <w:szCs w:val="24"/>
               </w:rPr>
             </w:pPr>
+            <w:proofErr w:type="gramStart"/>
             <w:r>
               <w:rPr>
                 <w:rFonts w:ascii="Arial" w:hAnsi="Arial" w:cs="Arial"/>
                 <w:sz w:val="24"/>
                 <w:szCs w:val="24"/>
               </w:rPr>
-              <w:t>[ ] Reprovado</w:t>
+              <w:t>[ ]</w:t>
+            </w:r>
+            <w:proofErr w:type="gramEnd"/>
+            <w:r>
+              <w:rPr>
+                <w:rFonts w:ascii="Arial" w:hAnsi="Arial" w:cs="Arial"/>
+                <w:sz w:val="24"/>
+                <w:szCs w:val="24"/>
+              </w:rPr>
+              <w:t xml:space="preserve"> Reprovado</w:t>
             </w:r>
           </w:p>
         </w:tc>
@@ -10010,7 +11165,7 @@
       </w:pPr>
     </w:p>
     <w:sectPr>
-      <w:footerReference w:type="default" r:id="rId19"/>
+      <w:footerReference w:type="default" r:id="rId20"/>
       <w:pgSz w:w="11909" w:h="16834"/>
       <w:pgMar w:top="1701" w:right="1134" w:bottom="1134" w:left="1701" w:header="720" w:footer="720" w:gutter="0"/>
       <w:cols w:space="720"/>

</xml_diff>